<commit_message>
Alterações feitas com a leticia, a gata
</commit_message>
<xml_diff>
--- a/TCC_Aluno Alciomar_revisado pelo Orientador_2.docx
+++ b/TCC_Aluno Alciomar_revisado pelo Orientador_2.docx
@@ -1,6 +1,6 @@
 
 <file path=word/document.xml><?xml version="1.0" encoding="utf-8"?>
-<w:document xmlns:wpc="http://schemas.microsoft.com/office/word/2010/wordprocessingCanvas" xmlns:cx="http://schemas.microsoft.com/office/drawing/2014/chartex" xmlns:mc="http://schemas.openxmlformats.org/markup-compatibility/2006" xmlns:o="urn:schemas-microsoft-com:office:office" xmlns:r="http://schemas.openxmlformats.org/officeDocument/2006/relationships" xmlns:m="http://schemas.openxmlformats.org/officeDocument/2006/math" xmlns:v="urn:schemas-microsoft-com:vml" xmlns:wp14="http://schemas.microsoft.com/office/word/2010/wordprocessingDrawing" xmlns:wp="http://schemas.openxmlformats.org/drawingml/2006/wordprocessingDrawing" xmlns:w10="urn:schemas-microsoft-com:office:word" xmlns:w="http://schemas.openxmlformats.org/wordprocessingml/2006/main" xmlns:w14="http://schemas.microsoft.com/office/word/2010/wordml" xmlns:w15="http://schemas.microsoft.com/office/word/2012/wordml" xmlns:w16se="http://schemas.microsoft.com/office/word/2015/wordml/symex" xmlns:wpg="http://schemas.microsoft.com/office/word/2010/wordprocessingGroup" xmlns:wpi="http://schemas.microsoft.com/office/word/2010/wordprocessingInk" xmlns:wne="http://schemas.microsoft.com/office/word/2006/wordml" xmlns:wps="http://schemas.microsoft.com/office/word/2010/wordprocessingShape" mc:Ignorable="w14 w15 w16se wp14">
+<w:document xmlns:wpc="http://schemas.microsoft.com/office/word/2010/wordprocessingCanvas" xmlns:mc="http://schemas.openxmlformats.org/markup-compatibility/2006" xmlns:o="urn:schemas-microsoft-com:office:office" xmlns:r="http://schemas.openxmlformats.org/officeDocument/2006/relationships" xmlns:m="http://schemas.openxmlformats.org/officeDocument/2006/math" xmlns:v="urn:schemas-microsoft-com:vml" xmlns:wp14="http://schemas.microsoft.com/office/word/2010/wordprocessingDrawing" xmlns:wp="http://schemas.openxmlformats.org/drawingml/2006/wordprocessingDrawing" xmlns:w10="urn:schemas-microsoft-com:office:word" xmlns:w="http://schemas.openxmlformats.org/wordprocessingml/2006/main" xmlns:w14="http://schemas.microsoft.com/office/word/2010/wordml" xmlns:w15="http://schemas.microsoft.com/office/word/2012/wordml" xmlns:wpg="http://schemas.microsoft.com/office/word/2010/wordprocessingGroup" xmlns:wpi="http://schemas.microsoft.com/office/word/2010/wordprocessingInk" xmlns:wne="http://schemas.microsoft.com/office/word/2006/wordml" xmlns:wps="http://schemas.microsoft.com/office/word/2010/wordprocessingShape" mc:Ignorable="w14 w15 wp14">
   <w:body>
     <w:p>
       <w:pPr>
@@ -212,7 +212,25 @@
           <w:sz w:val="24"/>
           <w:szCs w:val="24"/>
         </w:rPr>
-        <w:t xml:space="preserve"> digitais, aplicativos para celulares e outras ferramentas com a intenção de incentivar os alunos no processo de aprendizagem. Contudo, muitas vezes não há um bom aproveitamento de ferramentas apropriadas, pois estas, na maioria das vezes, não estão disponíveis para a maioria da população. Um tipo de estratégia de ensino que pode ser útil para o professor é a utilização de jogos em sala de aula. Atualmente o desenvolvimento de jogos educacionais têm se baseado nas disciplinas que se tem maior dificuldades. Porém, muitos professores não têm o conhecimento adequado de como utilizar esses materiais. O presente artigo, pretende demonstrar os benefícios dos jogos educacionais para um melhor aproveitamento no aprendizado, sendo também um incentivo para que os alunos desenvolvam seu raciocínio com maior acurácia e agilidade. Para isso, foram realizados estudos de caso sobre jogos educacionais atuais e pesquisas sobre ferramentas utilizadas no desenvolvimento dos mesmos. O trabalho também se baseou em referências biográficas que se tenha tema relacionado a aprendizagem e motivação através de jogos. Como resultado, por haver um método distinto para os educadores incentivarem os alunos a estudarem, essa inovação e meio diferenciado do padrão de ensino, proporciona um momento de diversão no ato de estudar despertando assim, um maior interesse do aluno. Os jogos educacionais levam o estudante a ter maior foco e motivação no momento dos estudos resultando em um melhor aprendizado.</w:t>
+        <w:t xml:space="preserve"> digitais, aplicativos para celulares e outras ferramentas com a intenção de incentivar os alunos no processo de aprendizagem. Contudo, muitas vezes não há um bom aproveitamento de ferramentas apropriadas, pois estas, na maioria das vezes, não estão disponíveis para a maioria da população. Um tipo de estratégia de ensino que pode ser útil para o professor é a utilização de jogos em sala de aula. Atualmente o desenvolvimento de jogos educacionais têm se baseado nas disciplinas que se tem maior dificuldades. Porém, muitos professores não têm o conhecimento adequado de como utilizar esses materiais. O presente artigo, pretende demonstrar os benefícios dos jogos educacionais para um melhor </w:t>
+      </w:r>
+      <w:proofErr w:type="gramStart"/>
+      <w:r>
+        <w:rPr>
+          <w:rFonts w:ascii="Arial" w:hAnsi="Arial" w:cs="Arial"/>
+          <w:sz w:val="24"/>
+          <w:szCs w:val="24"/>
+        </w:rPr>
+        <w:t>aproveitamento</w:t>
+      </w:r>
+      <w:proofErr w:type="gramEnd"/>
+      <w:r>
+        <w:rPr>
+          <w:rFonts w:ascii="Arial" w:hAnsi="Arial" w:cs="Arial"/>
+          <w:sz w:val="24"/>
+          <w:szCs w:val="24"/>
+        </w:rPr>
+        <w:t xml:space="preserve"> no aprendizado, sendo também um incentivo para que os alunos desenvolvam seu raciocínio com maior acurácia e agilidade. Para isso, foram realizados estudos de caso sobre jogos educacionais atuais e pesquisas sobre ferramentas utilizadas no desenvolvimento dos mesmos. O trabalho também se baseou em referências biográficas que se tenha tema relacionado a aprendizagem e motivação através de jogos. Como resultado, por haver um método distinto para os educadores incentivarem os alunos a estudarem, essa inovação e meio diferenciado do padrão de ensino, proporciona um momento de diversão no ato de estudar despertando assim, um maior interesse do aluno. Os jogos educacionais levam o estudante a ter maior foco e motivação no momento dos estudos resultando em um melhor aprendizado.</w:t>
       </w:r>
     </w:p>
     <w:p>
@@ -3813,23 +3831,41 @@
           <w:sz w:val="24"/>
           <w:szCs w:val="24"/>
         </w:rPr>
-        <w:t>“preparar e elevar o indivíduo ao domínio dos instrumentos culturais, intelectuais, profissionais e políticos, garantir, ainda, que a cultura, a ciência e a técnica não sejam propriedades exclusivas das classes dominantes”. No contexto educacional</w:t>
-      </w:r>
-      <w:r>
-        <w:rPr>
-          <w:rFonts w:ascii="Arial" w:hAnsi="Arial" w:cs="Arial"/>
-          <w:sz w:val="24"/>
-          <w:szCs w:val="24"/>
-        </w:rPr>
-        <w:t>,</w:t>
-      </w:r>
-      <w:r>
-        <w:rPr>
-          <w:rFonts w:ascii="Arial" w:hAnsi="Arial" w:cs="Arial"/>
-          <w:sz w:val="24"/>
-          <w:szCs w:val="24"/>
-        </w:rPr>
-        <w:t xml:space="preserve"> Cezarotto (201</w:t>
+        <w:t>“preparar e elevar o indivíduo ao domínio dos instrumentos culturais, intelectuais, prof</w:t>
+      </w:r>
+      <w:r>
+        <w:rPr>
+          <w:rFonts w:ascii="Arial" w:hAnsi="Arial" w:cs="Arial"/>
+          <w:sz w:val="24"/>
+          <w:szCs w:val="24"/>
+        </w:rPr>
+        <w:t>issionais e políticos, garantindo ainda</w:t>
+      </w:r>
+      <w:r>
+        <w:rPr>
+          <w:rFonts w:ascii="Arial" w:hAnsi="Arial" w:cs="Arial"/>
+          <w:sz w:val="24"/>
+          <w:szCs w:val="24"/>
+        </w:rPr>
+        <w:t xml:space="preserve"> que a cultura, a ciência e a técnica não sejam propriedades exclusivas das classes dominantes”. No contexto educacional </w:t>
+      </w:r>
+      <w:proofErr w:type="spellStart"/>
+      <w:r>
+        <w:rPr>
+          <w:rFonts w:ascii="Arial" w:hAnsi="Arial" w:cs="Arial"/>
+          <w:sz w:val="24"/>
+          <w:szCs w:val="24"/>
+        </w:rPr>
+        <w:t>Cezarotto</w:t>
+      </w:r>
+      <w:proofErr w:type="spellEnd"/>
+      <w:r>
+        <w:rPr>
+          <w:rFonts w:ascii="Arial" w:hAnsi="Arial" w:cs="Arial"/>
+          <w:sz w:val="24"/>
+          <w:szCs w:val="24"/>
+        </w:rPr>
+        <w:t xml:space="preserve"> (201</w:t>
       </w:r>
       <w:r>
         <w:rPr>
@@ -4091,15 +4127,23 @@
           <w:sz w:val="24"/>
           <w:szCs w:val="24"/>
         </w:rPr>
-        <w:t>. Assim</w:t>
-      </w:r>
-      <w:r>
-        <w:rPr>
-          <w:rFonts w:ascii="Arial" w:hAnsi="Arial" w:cs="Arial"/>
-          <w:sz w:val="24"/>
-          <w:szCs w:val="24"/>
-        </w:rPr>
-        <w:t xml:space="preserve"> foi possível ressaltar que as mídias digitais devem ser utilizadas para incentivar o estudo dos alunos</w:t>
+        <w:t xml:space="preserve">. </w:t>
+      </w:r>
+      <w:r>
+        <w:rPr>
+          <w:rFonts w:ascii="Arial" w:hAnsi="Arial" w:cs="Arial"/>
+          <w:sz w:val="24"/>
+          <w:szCs w:val="24"/>
+        </w:rPr>
+        <w:t xml:space="preserve">É </w:t>
+      </w:r>
+      <w:r>
+        <w:rPr>
+          <w:rFonts w:ascii="Arial" w:hAnsi="Arial" w:cs="Arial"/>
+          <w:sz w:val="24"/>
+          <w:szCs w:val="24"/>
+        </w:rPr>
+        <w:t>possível ressaltar que as mídias digitais devem ser utilizadas para incentivar o estudo dos alunos</w:t>
       </w:r>
       <w:r>
         <w:rPr>
@@ -4255,7 +4299,15 @@
           <w:sz w:val="24"/>
           <w:szCs w:val="24"/>
         </w:rPr>
-        <w:t>da década de 80, o computador vem sendo utilizados ca</w:t>
+        <w:t>da década de 80</w:t>
+      </w:r>
+      <w:r>
+        <w:rPr>
+          <w:rFonts w:ascii="Arial" w:hAnsi="Arial" w:cs="Arial"/>
+          <w:sz w:val="24"/>
+          <w:szCs w:val="24"/>
+        </w:rPr>
+        <w:t xml:space="preserve"> o computador vem sendo utilizados ca</w:t>
       </w:r>
       <w:r>
         <w:rPr>
@@ -4470,7 +4522,23 @@
           <w:sz w:val="24"/>
           <w:szCs w:val="24"/>
         </w:rPr>
-        <w:t xml:space="preserve">s podem utilizar no aprendizado </w:t>
+        <w:t>s podem</w:t>
+      </w:r>
+      <w:r>
+        <w:rPr>
+          <w:rFonts w:ascii="Arial" w:hAnsi="Arial" w:cs="Arial"/>
+          <w:sz w:val="24"/>
+          <w:szCs w:val="24"/>
+        </w:rPr>
+        <w:t xml:space="preserve"> ser</w:t>
+      </w:r>
+      <w:r>
+        <w:rPr>
+          <w:rFonts w:ascii="Arial" w:hAnsi="Arial" w:cs="Arial"/>
+          <w:sz w:val="24"/>
+          <w:szCs w:val="24"/>
+        </w:rPr>
+        <w:t xml:space="preserve"> utilizar no aprendizado </w:t>
       </w:r>
       <w:r>
         <w:rPr>
@@ -4599,7 +4667,25 @@
           <w:sz w:val="24"/>
           <w:szCs w:val="24"/>
         </w:rPr>
-        <w:t>De acordo com Cezarotto (201</w:t>
+        <w:t xml:space="preserve">De acordo com </w:t>
+      </w:r>
+      <w:proofErr w:type="spellStart"/>
+      <w:r>
+        <w:rPr>
+          <w:rFonts w:ascii="Arial" w:hAnsi="Arial" w:cs="Arial"/>
+          <w:sz w:val="24"/>
+          <w:szCs w:val="24"/>
+        </w:rPr>
+        <w:t>Cezarotto</w:t>
+      </w:r>
+      <w:proofErr w:type="spellEnd"/>
+      <w:r>
+        <w:rPr>
+          <w:rFonts w:ascii="Arial" w:hAnsi="Arial" w:cs="Arial"/>
+          <w:sz w:val="24"/>
+          <w:szCs w:val="24"/>
+        </w:rPr>
+        <w:t xml:space="preserve"> (201</w:t>
       </w:r>
       <w:r>
         <w:rPr>
@@ -4623,7 +4709,39 @@
           <w:sz w:val="24"/>
           <w:szCs w:val="24"/>
         </w:rPr>
-        <w:t xml:space="preserve"> os jogos digitais aparecem por causa do uso da tecnologia. Os jogos tradicionais são determinados por regras, já os eletrônicos apresentam mais detalhes, disponibilizando ao jogador não somente um sistema de regras, mas personagens, ambientações e narrativas. Ultimamente, os jogos educacionais são desenvolvidos didaticamente e específicos, por empreenderem a linguagem dos estudantes e facilitar a </w:t>
+        <w:t xml:space="preserve"> os jogos digitais aparecem por causa do uso da tecnologia. Os jogos tradicionais são determinados por regras, já os eletr</w:t>
+      </w:r>
+      <w:r>
+        <w:rPr>
+          <w:rFonts w:ascii="Arial" w:hAnsi="Arial" w:cs="Arial"/>
+          <w:sz w:val="24"/>
+          <w:szCs w:val="24"/>
+        </w:rPr>
+        <w:t>ônicos apresentam mais detalhes</w:t>
+      </w:r>
+      <w:r>
+        <w:rPr>
+          <w:rFonts w:ascii="Arial" w:hAnsi="Arial" w:cs="Arial"/>
+          <w:sz w:val="24"/>
+          <w:szCs w:val="24"/>
+        </w:rPr>
+        <w:t xml:space="preserve"> disponibilizando ao jogador não somente um sistema de regras, mas personagens, ambientações e narrati</w:t>
+      </w:r>
+      <w:r>
+        <w:rPr>
+          <w:rFonts w:ascii="Arial" w:hAnsi="Arial" w:cs="Arial"/>
+          <w:sz w:val="24"/>
+          <w:szCs w:val="24"/>
+        </w:rPr>
+        <w:t xml:space="preserve">vas. Ultimamente </w:t>
+      </w:r>
+      <w:r>
+        <w:rPr>
+          <w:rFonts w:ascii="Arial" w:hAnsi="Arial" w:cs="Arial"/>
+          <w:sz w:val="24"/>
+          <w:szCs w:val="24"/>
+        </w:rPr>
+        <w:t xml:space="preserve">os jogos educacionais são desenvolvidos didaticamente e específicos, por empreenderem a linguagem dos estudantes e facilitar a </w:t>
       </w:r>
       <w:r>
         <w:rPr>
@@ -4648,23 +4766,57 @@
           <w:sz w:val="24"/>
           <w:szCs w:val="24"/>
         </w:rPr>
-        <w:t xml:space="preserve"> por essa atração a escola com seu ensino abordando as aulas expositiva</w:t>
-      </w:r>
-      <w:r>
-        <w:rPr>
-          <w:rFonts w:ascii="Arial" w:hAnsi="Arial" w:cs="Arial"/>
-          <w:sz w:val="24"/>
-          <w:szCs w:val="24"/>
-        </w:rPr>
-        <w:t xml:space="preserve">s em seus formatos tradicionais </w:t>
-      </w:r>
-      <w:r>
-        <w:rPr>
-          <w:rFonts w:ascii="Arial" w:hAnsi="Arial" w:cs="Arial"/>
-          <w:sz w:val="24"/>
-          <w:szCs w:val="24"/>
-        </w:rPr>
-        <w:t xml:space="preserve">devem caminhar para outros métodos de ensino, onde o aluno proporcione mais participação na edificação do conhecimento e que seja utilizado os novos recursos tecnológicos presentes. </w:t>
+        <w:t xml:space="preserve"> </w:t>
+      </w:r>
+      <w:proofErr w:type="gramStart"/>
+      <w:r>
+        <w:rPr>
+          <w:rFonts w:ascii="Arial" w:hAnsi="Arial" w:cs="Arial"/>
+          <w:sz w:val="24"/>
+          <w:szCs w:val="24"/>
+        </w:rPr>
+        <w:t>a</w:t>
+      </w:r>
+      <w:r>
+        <w:rPr>
+          <w:rFonts w:ascii="Arial" w:hAnsi="Arial" w:cs="Arial"/>
+          <w:sz w:val="24"/>
+          <w:szCs w:val="24"/>
+        </w:rPr>
+        <w:t>s</w:t>
+      </w:r>
+      <w:r>
+        <w:rPr>
+          <w:rFonts w:ascii="Arial" w:hAnsi="Arial" w:cs="Arial"/>
+          <w:sz w:val="24"/>
+          <w:szCs w:val="24"/>
+        </w:rPr>
+        <w:t xml:space="preserve"> escola</w:t>
+      </w:r>
+      <w:proofErr w:type="gramEnd"/>
+      <w:r>
+        <w:rPr>
+          <w:rFonts w:ascii="Arial" w:hAnsi="Arial" w:cs="Arial"/>
+          <w:sz w:val="24"/>
+          <w:szCs w:val="24"/>
+        </w:rPr>
+        <w:t xml:space="preserve"> </w:t>
+      </w:r>
+      <w:r>
+        <w:rPr>
+          <w:rFonts w:ascii="Arial" w:hAnsi="Arial" w:cs="Arial"/>
+          <w:sz w:val="24"/>
+          <w:szCs w:val="24"/>
+        </w:rPr>
+        <w:t>começam a</w:t>
+      </w:r>
+      <w:r>
+        <w:rPr>
+          <w:rFonts w:ascii="Arial" w:hAnsi="Arial" w:cs="Arial"/>
+          <w:sz w:val="24"/>
+          <w:szCs w:val="24"/>
+        </w:rPr>
+        <w:t xml:space="preserve"> caminhar para outros métodos de ensino, onde o aluno proporcione mais participação na edificação do conhecimento e que seja utilizado os novos recursos presentes. </w:t>
       </w:r>
     </w:p>
     <w:p>
@@ -4718,7 +4870,79 @@
           <w:sz w:val="24"/>
           <w:szCs w:val="24"/>
         </w:rPr>
-        <w:t>que motivam o aluno, procuramos jogos que apresentam essas características educacionais. Os resultados encontrados são apresentados a seguir.</w:t>
+        <w:t xml:space="preserve">que motivam o aluno, procuramos jogos que apresentam essas características educacionais. </w:t>
+      </w:r>
+      <w:r>
+        <w:rPr>
+          <w:rFonts w:ascii="Arial" w:hAnsi="Arial" w:cs="Arial"/>
+          <w:sz w:val="24"/>
+          <w:szCs w:val="24"/>
+        </w:rPr>
+        <w:t>Do</w:t>
+      </w:r>
+      <w:r>
+        <w:rPr>
+          <w:rFonts w:ascii="Arial" w:hAnsi="Arial" w:cs="Arial"/>
+          <w:sz w:val="24"/>
+          <w:szCs w:val="24"/>
+        </w:rPr>
+        <w:t>s resultados encontrados</w:t>
+      </w:r>
+      <w:r>
+        <w:rPr>
+          <w:rFonts w:ascii="Arial" w:hAnsi="Arial" w:cs="Arial"/>
+          <w:sz w:val="24"/>
+          <w:szCs w:val="24"/>
+        </w:rPr>
+        <w:t xml:space="preserve"> </w:t>
+      </w:r>
+      <w:r>
+        <w:rPr>
+          <w:rFonts w:ascii="Arial" w:hAnsi="Arial" w:cs="Arial"/>
+          <w:sz w:val="24"/>
+          <w:szCs w:val="24"/>
+        </w:rPr>
+        <w:t>foi escolhido</w:t>
+      </w:r>
+      <w:r>
+        <w:rPr>
+          <w:rFonts w:ascii="Arial" w:hAnsi="Arial" w:cs="Arial"/>
+          <w:sz w:val="24"/>
+          <w:szCs w:val="24"/>
+        </w:rPr>
+        <w:t xml:space="preserve"> um</w:t>
+      </w:r>
+      <w:r>
+        <w:rPr>
+          <w:rFonts w:ascii="Arial" w:hAnsi="Arial" w:cs="Arial"/>
+          <w:sz w:val="24"/>
+          <w:szCs w:val="24"/>
+        </w:rPr>
+        <w:t xml:space="preserve"> </w:t>
+      </w:r>
+      <w:r>
+        <w:rPr>
+          <w:rFonts w:ascii="Arial" w:hAnsi="Arial" w:cs="Arial"/>
+          <w:sz w:val="24"/>
+          <w:szCs w:val="24"/>
+        </w:rPr>
+        <w:t xml:space="preserve">jogo </w:t>
+      </w:r>
+      <w:r>
+        <w:rPr>
+          <w:rFonts w:ascii="Arial" w:hAnsi="Arial" w:cs="Arial"/>
+          <w:sz w:val="24"/>
+          <w:szCs w:val="24"/>
+        </w:rPr>
+        <w:t>que é apresentado</w:t>
+      </w:r>
+      <w:r>
+        <w:rPr>
+          <w:rFonts w:ascii="Arial" w:hAnsi="Arial" w:cs="Arial"/>
+          <w:sz w:val="24"/>
+          <w:szCs w:val="24"/>
+        </w:rPr>
+        <w:t xml:space="preserve"> a seguir e uma ferramenta que pode auxiliar no desenvolvimento de jogos </w:t>
       </w:r>
     </w:p>
     <w:p>
@@ -4785,7 +5009,6 @@
         </w:rPr>
         <w:t xml:space="preserve">O </w:t>
       </w:r>
-      <w:proofErr w:type="spellStart"/>
       <w:r>
         <w:rPr>
           <w:rFonts w:ascii="Arial" w:hAnsi="Arial" w:cs="Arial"/>
@@ -4793,29 +5016,8 @@
           <w:sz w:val="24"/>
           <w:szCs w:val="24"/>
         </w:rPr>
-        <w:t>Timez</w:t>
-      </w:r>
-      <w:proofErr w:type="spellEnd"/>
-      <w:r>
-        <w:rPr>
-          <w:rFonts w:ascii="Arial" w:hAnsi="Arial" w:cs="Arial"/>
-          <w:i/>
-          <w:sz w:val="24"/>
-          <w:szCs w:val="24"/>
-        </w:rPr>
-        <w:t xml:space="preserve"> </w:t>
-      </w:r>
-      <w:proofErr w:type="spellStart"/>
-      <w:r>
-        <w:rPr>
-          <w:rFonts w:ascii="Arial" w:hAnsi="Arial" w:cs="Arial"/>
-          <w:i/>
-          <w:sz w:val="24"/>
-          <w:szCs w:val="24"/>
-        </w:rPr>
-        <w:t>Attack</w:t>
-      </w:r>
-      <w:proofErr w:type="spellEnd"/>
+        <w:t>Timez Attack</w:t>
+      </w:r>
       <w:r>
         <w:rPr>
           <w:rFonts w:ascii="Arial" w:hAnsi="Arial" w:cs="Arial"/>
@@ -4962,7 +5164,23 @@
           <w:sz w:val="24"/>
           <w:szCs w:val="24"/>
         </w:rPr>
-        <w:t xml:space="preserve"> problemas de multiplicações podem ser resolvidos com os benefícios que esses jogos trazem. Pesquisas realizadas com estudantes, mostram quem 95 % de todos os estudantes que jogam </w:t>
+        <w:t xml:space="preserve"> problemas de multiplicações podem ser resolvidos com os benefícios que </w:t>
+      </w:r>
+      <w:r>
+        <w:rPr>
+          <w:rFonts w:ascii="Arial" w:hAnsi="Arial" w:cs="Arial"/>
+          <w:sz w:val="24"/>
+          <w:szCs w:val="24"/>
+        </w:rPr>
+        <w:t>eles proporcionam</w:t>
+      </w:r>
+      <w:r>
+        <w:rPr>
+          <w:rFonts w:ascii="Arial" w:hAnsi="Arial" w:cs="Arial"/>
+          <w:sz w:val="24"/>
+          <w:szCs w:val="24"/>
+        </w:rPr>
+        <w:t xml:space="preserve">. Pesquisas realizadas com estudantes, mostram quem 95 % de todos os estudantes que jogam </w:t>
       </w:r>
       <w:r>
         <w:rPr>
@@ -5607,6 +5825,7 @@
         <w:t xml:space="preserve"> ou </w:t>
       </w:r>
       <w:proofErr w:type="spellStart"/>
+      <w:proofErr w:type="gramStart"/>
       <w:r>
         <w:rPr>
           <w:rFonts w:ascii="Arial" w:hAnsi="Arial" w:cs="Arial"/>
@@ -5623,7 +5842,16 @@
           <w:sz w:val="24"/>
           <w:szCs w:val="24"/>
         </w:rPr>
-        <w:t xml:space="preserve">  (UNITY, 2017</w:t>
+        <w:t xml:space="preserve">  (</w:t>
+      </w:r>
+      <w:proofErr w:type="gramEnd"/>
+      <w:r>
+        <w:rPr>
+          <w:rFonts w:ascii="Arial" w:hAnsi="Arial" w:cs="Arial"/>
+          <w:sz w:val="24"/>
+          <w:szCs w:val="24"/>
+        </w:rPr>
+        <w:t>UNITY, 2017</w:t>
       </w:r>
       <w:r>
         <w:rPr>
@@ -5666,8 +5894,6 @@
         </w:rPr>
         <w:t>Dificuldades dos jogos educacionais</w:t>
       </w:r>
-      <w:bookmarkStart w:id="17" w:name="_GoBack"/>
-      <w:bookmarkEnd w:id="17"/>
     </w:p>
     <w:p>
       <w:pPr>
@@ -5742,9 +5968,17 @@
           <w:sz w:val="24"/>
           <w:szCs w:val="24"/>
         </w:rPr>
-        <w:t xml:space="preserve"> são pouco empregados. Muitos jogos educacionais têm feito uso limitado dos princípios pedagógicos e são ignorados pelos educadores por acrescentarem pouco </w:t>
-      </w:r>
-      <w:commentRangeStart w:id="18"/>
+        <w:t xml:space="preserve"> são pouco empregados. Alguns </w:t>
+      </w:r>
+      <w:r>
+        <w:rPr>
+          <w:rFonts w:ascii="Arial" w:hAnsi="Arial" w:cs="Arial"/>
+          <w:sz w:val="24"/>
+          <w:szCs w:val="24"/>
+        </w:rPr>
+        <w:t xml:space="preserve">jogos educacionais têm feito uso limitado dos princípios pedagógicos e são ignorados pelos educadores por acrescentarem pouco </w:t>
+      </w:r>
+      <w:commentRangeStart w:id="17"/>
       <w:r>
         <w:rPr>
           <w:rFonts w:ascii="Arial" w:hAnsi="Arial" w:cs="Arial"/>
@@ -5773,14 +6007,14 @@
         <w:rPr>
           <w:rStyle w:val="Refdecomentrio"/>
         </w:rPr>
-        <w:commentReference w:id="19"/>
-      </w:r>
-      <w:commentRangeEnd w:id="18"/>
+        <w:commentReference w:id="18"/>
+      </w:r>
+      <w:commentRangeEnd w:id="17"/>
       <w:r>
         <w:rPr>
           <w:rStyle w:val="Refdecomentrio"/>
         </w:rPr>
-        <w:commentReference w:id="18"/>
+        <w:commentReference w:id="17"/>
       </w:r>
       <w:r>
         <w:rPr>
@@ -5814,8 +6048,8 @@
         </w:rPr>
         <w:t xml:space="preserve"> empresas especialistas no desenvolvimento de </w:t>
       </w:r>
+      <w:commentRangeStart w:id="19"/>
       <w:commentRangeStart w:id="20"/>
-      <w:commentRangeStart w:id="21"/>
       <w:r>
         <w:rPr>
           <w:rFonts w:ascii="Arial" w:hAnsi="Arial" w:cs="Arial"/>
@@ -5825,124 +6059,244 @@
         </w:rPr>
         <w:t>games</w:t>
       </w:r>
-      <w:commentRangeEnd w:id="20"/>
+      <w:commentRangeEnd w:id="19"/>
       <w:r>
         <w:rPr>
           <w:rStyle w:val="Refdecomentrio"/>
           <w:i/>
         </w:rPr>
+        <w:commentReference w:id="19"/>
+      </w:r>
+      <w:commentRangeEnd w:id="20"/>
+      <w:r>
+        <w:rPr>
+          <w:rStyle w:val="Refdecomentrio"/>
+        </w:rPr>
         <w:commentReference w:id="20"/>
       </w:r>
+      <w:r>
+        <w:rPr>
+          <w:rFonts w:ascii="Arial" w:hAnsi="Arial" w:cs="Arial"/>
+          <w:sz w:val="24"/>
+          <w:szCs w:val="24"/>
+        </w:rPr>
+        <w:t xml:space="preserve"> acabam criando produtos educacionais</w:t>
+      </w:r>
+      <w:r>
+        <w:rPr>
+          <w:rFonts w:ascii="Arial" w:hAnsi="Arial" w:cs="Arial"/>
+          <w:sz w:val="24"/>
+          <w:szCs w:val="24"/>
+        </w:rPr>
+        <w:t xml:space="preserve"> que são atraentes e divertidos. Porém, a </w:t>
+      </w:r>
+      <w:r>
+        <w:rPr>
+          <w:rFonts w:ascii="Arial" w:hAnsi="Arial" w:cs="Arial"/>
+          <w:sz w:val="24"/>
+          <w:szCs w:val="24"/>
+        </w:rPr>
+        <w:t xml:space="preserve">ciência </w:t>
+      </w:r>
+      <w:r>
+        <w:rPr>
+          <w:rFonts w:ascii="Arial" w:hAnsi="Arial" w:cs="Arial"/>
+          <w:sz w:val="24"/>
+          <w:szCs w:val="24"/>
+        </w:rPr>
+        <w:t xml:space="preserve">não tem teoria e técnica </w:t>
+      </w:r>
+      <w:r>
+        <w:rPr>
+          <w:rFonts w:ascii="Arial" w:hAnsi="Arial" w:cs="Arial"/>
+          <w:sz w:val="24"/>
+          <w:szCs w:val="24"/>
+        </w:rPr>
+        <w:t>es</w:t>
+      </w:r>
+      <w:r>
+        <w:rPr>
+          <w:rFonts w:ascii="Arial" w:hAnsi="Arial" w:cs="Arial"/>
+          <w:sz w:val="24"/>
+          <w:szCs w:val="24"/>
+        </w:rPr>
+        <w:t xml:space="preserve">pecífica do </w:t>
+      </w:r>
+      <w:r>
+        <w:rPr>
+          <w:rFonts w:ascii="Arial" w:hAnsi="Arial" w:cs="Arial"/>
+          <w:sz w:val="24"/>
+          <w:szCs w:val="24"/>
+        </w:rPr>
+        <w:t xml:space="preserve">uso de jogos em espaços de aprendizagem e acabam fracassando em relação ao aprendizado. </w:t>
+      </w:r>
+      <w:commentRangeStart w:id="21"/>
+      <w:r>
+        <w:rPr>
+          <w:rFonts w:ascii="Arial" w:hAnsi="Arial" w:cs="Arial"/>
+          <w:sz w:val="24"/>
+          <w:szCs w:val="24"/>
+        </w:rPr>
+        <w:t xml:space="preserve">Jogos desenvolvidos por educadores </w:t>
+      </w:r>
+      <w:r>
+        <w:rPr>
+          <w:rFonts w:ascii="Arial" w:hAnsi="Arial" w:cs="Arial"/>
+          <w:sz w:val="24"/>
+          <w:szCs w:val="24"/>
+        </w:rPr>
+        <w:t>com bom nível</w:t>
+      </w:r>
+      <w:r>
+        <w:rPr>
+          <w:rFonts w:ascii="Arial" w:hAnsi="Arial" w:cs="Arial"/>
+          <w:sz w:val="24"/>
+          <w:szCs w:val="24"/>
+        </w:rPr>
+        <w:t xml:space="preserve"> acad</w:t>
+      </w:r>
+      <w:r>
+        <w:rPr>
+          <w:rFonts w:ascii="Arial" w:hAnsi="Arial" w:cs="Arial"/>
+          <w:sz w:val="24"/>
+          <w:szCs w:val="24"/>
+        </w:rPr>
+        <w:t>êmico</w:t>
+      </w:r>
+      <w:r>
+        <w:rPr>
+          <w:rFonts w:ascii="Arial" w:hAnsi="Arial" w:cs="Arial"/>
+          <w:sz w:val="24"/>
+          <w:szCs w:val="24"/>
+        </w:rPr>
+        <w:t>,</w:t>
+      </w:r>
+      <w:r>
+        <w:rPr>
+          <w:rFonts w:ascii="Arial" w:hAnsi="Arial" w:cs="Arial"/>
+          <w:sz w:val="24"/>
+          <w:szCs w:val="24"/>
+        </w:rPr>
+        <w:t xml:space="preserve"> </w:t>
+      </w:r>
+      <w:r>
+        <w:rPr>
+          <w:rFonts w:ascii="Arial" w:hAnsi="Arial" w:cs="Arial"/>
+          <w:sz w:val="24"/>
+          <w:szCs w:val="24"/>
+        </w:rPr>
+        <w:t>são</w:t>
+      </w:r>
+      <w:r>
+        <w:rPr>
+          <w:rFonts w:ascii="Arial" w:hAnsi="Arial" w:cs="Arial"/>
+          <w:sz w:val="24"/>
+          <w:szCs w:val="24"/>
+        </w:rPr>
+        <w:t xml:space="preserve"> </w:t>
+      </w:r>
+      <w:r>
+        <w:rPr>
+          <w:rFonts w:ascii="Arial" w:hAnsi="Arial" w:cs="Arial"/>
+          <w:sz w:val="24"/>
+          <w:szCs w:val="24"/>
+        </w:rPr>
+        <w:t>criados</w:t>
+      </w:r>
+      <w:r>
+        <w:rPr>
+          <w:rFonts w:ascii="Arial" w:hAnsi="Arial" w:cs="Arial"/>
+          <w:sz w:val="24"/>
+          <w:szCs w:val="24"/>
+        </w:rPr>
+        <w:t xml:space="preserve"> </w:t>
+      </w:r>
+      <w:r>
+        <w:rPr>
+          <w:rFonts w:ascii="Arial" w:hAnsi="Arial" w:cs="Arial"/>
+          <w:sz w:val="24"/>
+          <w:szCs w:val="24"/>
+        </w:rPr>
+        <w:t>com</w:t>
+      </w:r>
+      <w:r>
+        <w:rPr>
+          <w:rFonts w:ascii="Arial" w:hAnsi="Arial" w:cs="Arial"/>
+          <w:sz w:val="24"/>
+          <w:szCs w:val="24"/>
+        </w:rPr>
+        <w:t xml:space="preserve"> pouco conhecimento n</w:t>
+      </w:r>
+      <w:r>
+        <w:rPr>
+          <w:rFonts w:ascii="Arial" w:hAnsi="Arial" w:cs="Arial"/>
+          <w:sz w:val="24"/>
+          <w:szCs w:val="24"/>
+        </w:rPr>
+        <w:t>a arte</w:t>
+      </w:r>
+      <w:r>
+        <w:rPr>
+          <w:rFonts w:ascii="Arial" w:hAnsi="Arial" w:cs="Arial"/>
+          <w:sz w:val="24"/>
+          <w:szCs w:val="24"/>
+        </w:rPr>
+        <w:t xml:space="preserve"> </w:t>
+      </w:r>
+      <w:r>
+        <w:rPr>
+          <w:rFonts w:ascii="Arial" w:hAnsi="Arial" w:cs="Arial"/>
+          <w:sz w:val="24"/>
+          <w:szCs w:val="24"/>
+        </w:rPr>
+        <w:t>do entretenimento</w:t>
+      </w:r>
+      <w:r>
+        <w:rPr>
+          <w:rFonts w:ascii="Arial" w:hAnsi="Arial" w:cs="Arial"/>
+          <w:sz w:val="24"/>
+          <w:szCs w:val="24"/>
+        </w:rPr>
+        <w:t xml:space="preserve">, </w:t>
+      </w:r>
+      <w:r>
+        <w:rPr>
+          <w:rFonts w:ascii="Arial" w:hAnsi="Arial" w:cs="Arial"/>
+          <w:sz w:val="24"/>
+          <w:szCs w:val="24"/>
+        </w:rPr>
+        <w:t xml:space="preserve">deixando de conquistar os alunos </w:t>
+      </w:r>
+      <w:r>
+        <w:rPr>
+          <w:rFonts w:ascii="Arial" w:hAnsi="Arial" w:cs="Arial"/>
+          <w:sz w:val="24"/>
+          <w:szCs w:val="24"/>
+        </w:rPr>
+        <w:t xml:space="preserve">(SAVI; </w:t>
+      </w:r>
+      <w:r>
+        <w:rPr>
+          <w:rFonts w:ascii="Arial" w:hAnsi="Arial" w:cs="Arial"/>
+          <w:sz w:val="24"/>
+          <w:szCs w:val="24"/>
+        </w:rPr>
+        <w:t>ULBRICHT</w:t>
+      </w:r>
+      <w:r>
+        <w:rPr>
+          <w:rFonts w:ascii="Arial" w:hAnsi="Arial" w:cs="Arial"/>
+          <w:sz w:val="24"/>
+          <w:szCs w:val="24"/>
+        </w:rPr>
+        <w:t>, 2008).</w:t>
+      </w:r>
       <w:commentRangeEnd w:id="21"/>
       <w:r>
         <w:rPr>
           <w:rStyle w:val="Refdecomentrio"/>
         </w:rPr>
         <w:commentReference w:id="21"/>
-      </w:r>
-      <w:r>
-        <w:rPr>
-          <w:rFonts w:ascii="Arial" w:hAnsi="Arial" w:cs="Arial"/>
-          <w:sz w:val="24"/>
-          <w:szCs w:val="24"/>
-        </w:rPr>
-        <w:t xml:space="preserve"> acabam criando produtos educacionais que são atraentes e divertidos, mas não tem ciência específica da teoria e técnica do uso de jogos em espaços de aprendizagem e acabam fracassando em relação ao aprendizado. </w:t>
-      </w:r>
-      <w:commentRangeStart w:id="22"/>
-      <w:r>
-        <w:rPr>
-          <w:rFonts w:ascii="Arial" w:hAnsi="Arial" w:cs="Arial"/>
-          <w:sz w:val="24"/>
-          <w:szCs w:val="24"/>
-        </w:rPr>
-        <w:t xml:space="preserve">Jogos desenvolvidos por educadores </w:t>
-      </w:r>
-      <w:r>
-        <w:rPr>
-          <w:rFonts w:ascii="Arial" w:hAnsi="Arial" w:cs="Arial"/>
-          <w:sz w:val="24"/>
-          <w:szCs w:val="24"/>
-        </w:rPr>
-        <w:t>com bom nível</w:t>
-      </w:r>
-      <w:r>
-        <w:rPr>
-          <w:rFonts w:ascii="Arial" w:hAnsi="Arial" w:cs="Arial"/>
-          <w:sz w:val="24"/>
-          <w:szCs w:val="24"/>
-        </w:rPr>
-        <w:t xml:space="preserve"> acad</w:t>
-      </w:r>
-      <w:r>
-        <w:rPr>
-          <w:rFonts w:ascii="Arial" w:hAnsi="Arial" w:cs="Arial"/>
-          <w:sz w:val="24"/>
-          <w:szCs w:val="24"/>
-        </w:rPr>
-        <w:t>êmico</w:t>
-      </w:r>
-      <w:r>
-        <w:rPr>
-          <w:rFonts w:ascii="Arial" w:hAnsi="Arial" w:cs="Arial"/>
-          <w:sz w:val="24"/>
-          <w:szCs w:val="24"/>
-        </w:rPr>
-        <w:t xml:space="preserve">, </w:t>
-      </w:r>
-      <w:r>
-        <w:rPr>
-          <w:rFonts w:ascii="Arial" w:hAnsi="Arial" w:cs="Arial"/>
-          <w:sz w:val="24"/>
-          <w:szCs w:val="24"/>
-        </w:rPr>
-        <w:t>acaba sendo</w:t>
-      </w:r>
-      <w:r>
-        <w:rPr>
-          <w:rFonts w:ascii="Arial" w:hAnsi="Arial" w:cs="Arial"/>
-          <w:sz w:val="24"/>
-          <w:szCs w:val="24"/>
-        </w:rPr>
-        <w:t xml:space="preserve"> identificado</w:t>
-      </w:r>
-      <w:r>
-        <w:rPr>
-          <w:rFonts w:ascii="Arial" w:hAnsi="Arial" w:cs="Arial"/>
-          <w:sz w:val="24"/>
-          <w:szCs w:val="24"/>
-        </w:rPr>
-        <w:t xml:space="preserve"> por</w:t>
-      </w:r>
-      <w:r>
-        <w:rPr>
-          <w:rFonts w:ascii="Arial" w:hAnsi="Arial" w:cs="Arial"/>
-          <w:sz w:val="24"/>
-          <w:szCs w:val="24"/>
-        </w:rPr>
-        <w:t xml:space="preserve"> pouco conhecimento da arte, sendo um jogo que proporcionava pouco divertimento não conseguindo seduzir a atenção dos alunos (SAVI; </w:t>
-      </w:r>
-      <w:r>
-        <w:rPr>
-          <w:rFonts w:ascii="Arial" w:hAnsi="Arial" w:cs="Arial"/>
-          <w:sz w:val="24"/>
-          <w:szCs w:val="24"/>
-        </w:rPr>
-        <w:t>ULBRICHT</w:t>
-      </w:r>
-      <w:r>
-        <w:rPr>
-          <w:rFonts w:ascii="Arial" w:hAnsi="Arial" w:cs="Arial"/>
-          <w:sz w:val="24"/>
-          <w:szCs w:val="24"/>
-        </w:rPr>
-        <w:t>, 2008).</w:t>
-      </w:r>
-      <w:commentRangeEnd w:id="22"/>
-      <w:r>
-        <w:rPr>
-          <w:rStyle w:val="Refdecomentrio"/>
-        </w:rPr>
-        <w:commentReference w:id="22"/>
       </w:r>
     </w:p>
     <w:p>
@@ -5964,6 +6318,38 @@
         </w:rPr>
         <w:t xml:space="preserve">Os jogos educacionais, atualmente não estão atingindo as perspectivas dos alunos e educadores por alguns motivos. </w:t>
       </w:r>
+      <w:r>
+        <w:rPr>
+          <w:rFonts w:ascii="Arial" w:hAnsi="Arial" w:cs="Arial"/>
+          <w:sz w:val="24"/>
+          <w:szCs w:val="24"/>
+        </w:rPr>
+        <w:t>Grande parte</w:t>
+      </w:r>
+      <w:commentRangeStart w:id="22"/>
+      <w:r>
+        <w:rPr>
+          <w:rFonts w:ascii="Arial" w:hAnsi="Arial" w:cs="Arial"/>
+          <w:sz w:val="24"/>
+          <w:szCs w:val="24"/>
+        </w:rPr>
+        <w:t xml:space="preserve"> </w:t>
+      </w:r>
+      <w:commentRangeEnd w:id="22"/>
+      <w:r>
+        <w:rPr>
+          <w:rStyle w:val="Refdecomentrio"/>
+        </w:rPr>
+        <w:commentReference w:id="22"/>
+      </w:r>
+      <w:r>
+        <w:rPr>
+          <w:rFonts w:ascii="Arial" w:hAnsi="Arial" w:cs="Arial"/>
+          <w:sz w:val="24"/>
+          <w:szCs w:val="24"/>
+        </w:rPr>
+        <w:t xml:space="preserve">dos jogos comerciais de competição </w:t>
+      </w:r>
       <w:commentRangeStart w:id="23"/>
       <w:r>
         <w:rPr>
@@ -5971,7 +6357,23 @@
           <w:sz w:val="24"/>
           <w:szCs w:val="24"/>
         </w:rPr>
-        <w:t xml:space="preserve">A maioria </w:t>
+        <w:t>s</w:t>
+      </w:r>
+      <w:r>
+        <w:rPr>
+          <w:rFonts w:ascii="Arial" w:hAnsi="Arial" w:cs="Arial"/>
+          <w:sz w:val="24"/>
+          <w:szCs w:val="24"/>
+        </w:rPr>
+        <w:t>ão</w:t>
+      </w:r>
+      <w:r>
+        <w:rPr>
+          <w:rFonts w:ascii="Arial" w:hAnsi="Arial" w:cs="Arial"/>
+          <w:sz w:val="24"/>
+          <w:szCs w:val="24"/>
+        </w:rPr>
+        <w:t xml:space="preserve"> </w:t>
       </w:r>
       <w:commentRangeEnd w:id="23"/>
       <w:r>
@@ -5986,7 +6388,31 @@
           <w:sz w:val="24"/>
           <w:szCs w:val="24"/>
         </w:rPr>
-        <w:t xml:space="preserve">dos jogos comerciais de competição </w:t>
+        <w:t xml:space="preserve">mais avançados do que </w:t>
+      </w:r>
+      <w:r>
+        <w:rPr>
+          <w:rFonts w:ascii="Arial" w:hAnsi="Arial" w:cs="Arial"/>
+          <w:sz w:val="24"/>
+          <w:szCs w:val="24"/>
+        </w:rPr>
+        <w:t>os</w:t>
+      </w:r>
+      <w:r>
+        <w:rPr>
+          <w:rFonts w:ascii="Arial" w:hAnsi="Arial" w:cs="Arial"/>
+          <w:sz w:val="24"/>
+          <w:szCs w:val="24"/>
+        </w:rPr>
+        <w:t xml:space="preserve"> jogos </w:t>
+      </w:r>
+      <w:r>
+        <w:rPr>
+          <w:rFonts w:ascii="Arial" w:hAnsi="Arial" w:cs="Arial"/>
+          <w:sz w:val="24"/>
+          <w:szCs w:val="24"/>
+        </w:rPr>
+        <w:t xml:space="preserve">educativos. Simplório em </w:t>
       </w:r>
       <w:commentRangeStart w:id="24"/>
       <w:r>
@@ -5995,7 +6421,39 @@
           <w:sz w:val="24"/>
           <w:szCs w:val="24"/>
         </w:rPr>
-        <w:t xml:space="preserve">são bem </w:t>
+        <w:t xml:space="preserve">afazeres repetitivos, </w:t>
+      </w:r>
+      <w:r>
+        <w:rPr>
+          <w:rFonts w:ascii="Arial" w:hAnsi="Arial" w:cs="Arial"/>
+          <w:sz w:val="24"/>
+          <w:szCs w:val="24"/>
+        </w:rPr>
+        <w:t>o</w:t>
+      </w:r>
+      <w:r>
+        <w:rPr>
+          <w:rFonts w:ascii="Arial" w:hAnsi="Arial" w:cs="Arial"/>
+          <w:sz w:val="24"/>
+          <w:szCs w:val="24"/>
+        </w:rPr>
+        <w:t xml:space="preserve"> modelo é efetuar somas </w:t>
+      </w:r>
+      <w:r>
+        <w:rPr>
+          <w:rFonts w:ascii="Arial" w:hAnsi="Arial" w:cs="Arial"/>
+          <w:sz w:val="24"/>
+          <w:szCs w:val="24"/>
+        </w:rPr>
+        <w:t>consecutivas</w:t>
+      </w:r>
+      <w:r>
+        <w:rPr>
+          <w:rFonts w:ascii="Arial" w:hAnsi="Arial" w:cs="Arial"/>
+          <w:sz w:val="24"/>
+          <w:szCs w:val="24"/>
+        </w:rPr>
+        <w:t xml:space="preserve"> ou exercitar a memória</w:t>
       </w:r>
       <w:commentRangeEnd w:id="24"/>
       <w:r>
@@ -6010,31 +6468,17 @@
           <w:sz w:val="24"/>
           <w:szCs w:val="24"/>
         </w:rPr>
-        <w:t xml:space="preserve">mais avançados do que a maioria dos jogos educacionais, que acabam sendo muito simples, </w:t>
-      </w:r>
-      <w:commentRangeStart w:id="25"/>
-      <w:r>
-        <w:rPr>
-          <w:rFonts w:ascii="Arial" w:hAnsi="Arial" w:cs="Arial"/>
-          <w:sz w:val="24"/>
-          <w:szCs w:val="24"/>
-        </w:rPr>
-        <w:t>tendo também muitos afazeres repetitivos, um modelo é efetuar somas consecutivamente ou exercitar a memória</w:t>
-      </w:r>
-      <w:commentRangeEnd w:id="25"/>
-      <w:r>
-        <w:rPr>
-          <w:rStyle w:val="Refdecomentrio"/>
-        </w:rPr>
-        <w:commentReference w:id="25"/>
-      </w:r>
-      <w:r>
-        <w:rPr>
-          <w:rFonts w:ascii="Arial" w:hAnsi="Arial" w:cs="Arial"/>
-          <w:sz w:val="24"/>
-          <w:szCs w:val="24"/>
-        </w:rPr>
-        <w:t>. As ocupações do jogo são pobres porque não permitem uma concepção contínua da ciência, tendo do mesmo modo estilo unicamente para alunos do sexo masculino permitindo as alunas não se sentirem interessadas, e não abusarem da aprendizagem proposta pelo jogo.</w:t>
+        <w:t>. As ocupações do jogo são pobres porque não permitem uma concepção contínua da ciência, tendo do mesmo modo es</w:t>
+      </w:r>
+      <w:bookmarkStart w:id="25" w:name="_GoBack"/>
+      <w:bookmarkEnd w:id="25"/>
+      <w:r>
+        <w:rPr>
+          <w:rFonts w:ascii="Arial" w:hAnsi="Arial" w:cs="Arial"/>
+          <w:sz w:val="24"/>
+          <w:szCs w:val="24"/>
+        </w:rPr>
+        <w:t>tilo para alunos do sexo masculino permitindo as alunas não se sentirem interessadas, e não abusarem da aprendizagem proposta pelo jogo.</w:t>
       </w:r>
     </w:p>
     <w:p>
@@ -6079,7 +6523,30 @@
           <w:sz w:val="24"/>
           <w:szCs w:val="24"/>
         </w:rPr>
-        <w:t xml:space="preserve">mais sofisticado, é exigido um custo maior por ser um sistema mais complexo por demandar mais das áreas da computação, como redes de computadores, </w:t>
+        <w:t>mais sofisticado, é exigido um custo maior por ser um sistema mais complexo por demandar mais das áreas da computação, como redes de computadores, estrutura de dados, computação gráfica e banco de dados.</w:t>
+      </w:r>
+      <w:commentRangeEnd w:id="26"/>
+      <w:r>
+        <w:rPr>
+          <w:rStyle w:val="Refdecomentrio"/>
+        </w:rPr>
+        <w:commentReference w:id="26"/>
+      </w:r>
+      <w:r>
+        <w:rPr>
+          <w:rFonts w:ascii="Arial" w:hAnsi="Arial" w:cs="Arial"/>
+          <w:sz w:val="24"/>
+          <w:szCs w:val="24"/>
+        </w:rPr>
+        <w:t xml:space="preserve"> Carece também de profissionais da música e artista gráficos para o in</w:t>
+      </w:r>
+      <w:r>
+        <w:rPr>
+          <w:rFonts w:ascii="Arial" w:hAnsi="Arial" w:cs="Arial"/>
+          <w:sz w:val="24"/>
+          <w:szCs w:val="24"/>
+        </w:rPr>
+        <w:t xml:space="preserve">cremento de cenários, objetos, </w:t>
       </w:r>
       <w:r>
         <w:rPr>
@@ -6088,37 +6555,6 @@
           <w:szCs w:val="24"/>
         </w:rPr>
         <w:lastRenderedPageBreak/>
-        <w:t>estrutura de dados, computação gráfica e banco de dados.</w:t>
-      </w:r>
-      <w:commentRangeEnd w:id="26"/>
-      <w:r>
-        <w:rPr>
-          <w:rStyle w:val="Refdecomentrio"/>
-        </w:rPr>
-        <w:commentReference w:id="26"/>
-      </w:r>
-      <w:r>
-        <w:rPr>
-          <w:rFonts w:ascii="Arial" w:hAnsi="Arial" w:cs="Arial"/>
-          <w:sz w:val="24"/>
-          <w:szCs w:val="24"/>
-        </w:rPr>
-        <w:t xml:space="preserve"> Carece também de profissionais da música e artista gráficos para o in</w:t>
-      </w:r>
-      <w:r>
-        <w:rPr>
-          <w:rFonts w:ascii="Arial" w:hAnsi="Arial" w:cs="Arial"/>
-          <w:sz w:val="24"/>
-          <w:szCs w:val="24"/>
-        </w:rPr>
-        <w:t xml:space="preserve">cremento de cenários, objetos, </w:t>
-      </w:r>
-      <w:r>
-        <w:rPr>
-          <w:rFonts w:ascii="Arial" w:hAnsi="Arial" w:cs="Arial"/>
-          <w:sz w:val="24"/>
-          <w:szCs w:val="24"/>
-        </w:rPr>
         <w:t>efeitos sonoros</w:t>
       </w:r>
       <w:r>
@@ -6749,38 +7185,57 @@
           <w:szCs w:val="24"/>
           <w:lang w:eastAsia="pt-BR"/>
         </w:rPr>
-        <w:t>. Disponível em: &lt; http://www.sbgames.org/sbgames2014/files/papers/art_design/full/A&amp;D_Full_Motivacao%20em%20jogos%20educacionais.pdf /&gt;. Acesso em: 01 maio. 2017.</w:t>
-      </w:r>
-    </w:p>
-    <w:p>
-      <w:pPr>
+        <w:t xml:space="preserve">. Disponível em: &lt; http://www.sbgames.org/sbgames2014/files/papers/art_design/full/A&amp;D_Full_Motivacao%20em%20jogos%20educacionais.pdf /&gt;. Acesso em: </w:t>
+      </w:r>
+      <w:proofErr w:type="gramStart"/>
+      <w:r>
         <w:rPr>
           <w:rFonts w:ascii="Arial" w:eastAsia="Times New Roman" w:hAnsi="Arial" w:cs="Arial"/>
           <w:sz w:val="24"/>
           <w:szCs w:val="24"/>
           <w:lang w:eastAsia="pt-BR"/>
         </w:rPr>
-      </w:pPr>
-    </w:p>
-    <w:p>
-      <w:pPr>
+        <w:t>01 maio</w:t>
+      </w:r>
+      <w:proofErr w:type="gramEnd"/>
+      <w:r>
         <w:rPr>
           <w:rFonts w:ascii="Arial" w:eastAsia="Times New Roman" w:hAnsi="Arial" w:cs="Arial"/>
           <w:sz w:val="24"/>
           <w:szCs w:val="24"/>
           <w:lang w:eastAsia="pt-BR"/>
         </w:rPr>
-      </w:pPr>
-      <w:r>
+        <w:t>. 2017.</w:t>
+      </w:r>
+    </w:p>
+    <w:p>
+      <w:pPr>
         <w:rPr>
           <w:rFonts w:ascii="Arial" w:eastAsia="Times New Roman" w:hAnsi="Arial" w:cs="Arial"/>
           <w:sz w:val="24"/>
           <w:szCs w:val="24"/>
           <w:lang w:eastAsia="pt-BR"/>
         </w:rPr>
+      </w:pPr>
+    </w:p>
+    <w:p>
+      <w:pPr>
+        <w:rPr>
+          <w:rFonts w:ascii="Arial" w:eastAsia="Times New Roman" w:hAnsi="Arial" w:cs="Arial"/>
+          <w:sz w:val="24"/>
+          <w:szCs w:val="24"/>
+          <w:lang w:eastAsia="pt-BR"/>
+        </w:rPr>
+      </w:pPr>
+      <w:r>
+        <w:rPr>
+          <w:rFonts w:ascii="Arial" w:eastAsia="Times New Roman" w:hAnsi="Arial" w:cs="Arial"/>
+          <w:sz w:val="24"/>
+          <w:szCs w:val="24"/>
+          <w:lang w:eastAsia="pt-BR"/>
+        </w:rPr>
         <w:t xml:space="preserve">CIPRIANI, O.; </w:t>
       </w:r>
-      <w:proofErr w:type="gramStart"/>
       <w:r>
         <w:rPr>
           <w:rFonts w:ascii="Arial" w:eastAsia="Times New Roman" w:hAnsi="Arial" w:cs="Arial"/>
@@ -6789,18 +7244,7 @@
           <w:szCs w:val="24"/>
           <w:lang w:eastAsia="pt-BR"/>
         </w:rPr>
-        <w:t>Construindo</w:t>
-      </w:r>
-      <w:proofErr w:type="gramEnd"/>
-      <w:r>
-        <w:rPr>
-          <w:rFonts w:ascii="Arial" w:eastAsia="Times New Roman" w:hAnsi="Arial" w:cs="Arial"/>
-          <w:b/>
-          <w:sz w:val="24"/>
-          <w:szCs w:val="24"/>
-          <w:lang w:eastAsia="pt-BR"/>
-        </w:rPr>
-        <w:t xml:space="preserve"> um jogo para uso na educação m</w:t>
+        <w:t>Construindo um jogo para uso na educação m</w:t>
       </w:r>
       <w:r>
         <w:rPr>
@@ -6933,7 +7377,21 @@
         <w:rPr>
           <w:rFonts w:ascii="Arial" w:hAnsi="Arial" w:cs="Arial"/>
         </w:rPr>
-        <w:t>. Disponível em: &lt; http://www.joinpp.ufma.br/jornadas/joinppIII/html/Trabalhos2/Iracy_de_Sousa_Santos.pdf /&gt;. Acesso em: 03 abril. 2017.</w:t>
+        <w:t xml:space="preserve">. Disponível em: &lt; http://www.joinpp.ufma.br/jornadas/joinppIII/html/Trabalhos2/Iracy_de_Sousa_Santos.pdf /&gt;. Acesso em: </w:t>
+      </w:r>
+      <w:proofErr w:type="gramStart"/>
+      <w:r>
+        <w:rPr>
+          <w:rFonts w:ascii="Arial" w:hAnsi="Arial" w:cs="Arial"/>
+        </w:rPr>
+        <w:t>03 abril</w:t>
+      </w:r>
+      <w:proofErr w:type="gramEnd"/>
+      <w:r>
+        <w:rPr>
+          <w:rFonts w:ascii="Arial" w:hAnsi="Arial" w:cs="Arial"/>
+        </w:rPr>
+        <w:t>. 2017.</w:t>
       </w:r>
       <w:r>
         <w:rPr>
@@ -7027,7 +7485,27 @@
           <w:szCs w:val="24"/>
           <w:lang w:eastAsia="pt-BR"/>
         </w:rPr>
-        <w:t>. Disponível em: &lt;http://seer.ufrgs.br/renote/article/view/14405/8310 /&gt;. Acesso em: 07 abril. 2017.</w:t>
+        <w:t xml:space="preserve">. Disponível em: &lt;http://seer.ufrgs.br/renote/article/view/14405/8310 /&gt;. Acesso em: </w:t>
+      </w:r>
+      <w:proofErr w:type="gramStart"/>
+      <w:r>
+        <w:rPr>
+          <w:rFonts w:ascii="Arial" w:eastAsia="Times New Roman" w:hAnsi="Arial" w:cs="Arial"/>
+          <w:sz w:val="24"/>
+          <w:szCs w:val="24"/>
+          <w:lang w:eastAsia="pt-BR"/>
+        </w:rPr>
+        <w:t>07 abril</w:t>
+      </w:r>
+      <w:proofErr w:type="gramEnd"/>
+      <w:r>
+        <w:rPr>
+          <w:rFonts w:ascii="Arial" w:eastAsia="Times New Roman" w:hAnsi="Arial" w:cs="Arial"/>
+          <w:sz w:val="24"/>
+          <w:szCs w:val="24"/>
+          <w:lang w:eastAsia="pt-BR"/>
+        </w:rPr>
+        <w:t>. 2017.</w:t>
       </w:r>
     </w:p>
     <w:p>
@@ -7149,7 +7627,7 @@
 </file>
 
 <file path=word/comments.xml><?xml version="1.0" encoding="utf-8"?>
-<w:comments xmlns:wpc="http://schemas.microsoft.com/office/word/2010/wordprocessingCanvas" xmlns:cx="http://schemas.microsoft.com/office/drawing/2014/chartex" xmlns:mc="http://schemas.openxmlformats.org/markup-compatibility/2006" xmlns:o="urn:schemas-microsoft-com:office:office" xmlns:r="http://schemas.openxmlformats.org/officeDocument/2006/relationships" xmlns:m="http://schemas.openxmlformats.org/officeDocument/2006/math" xmlns:v="urn:schemas-microsoft-com:vml" xmlns:wp14="http://schemas.microsoft.com/office/word/2010/wordprocessingDrawing" xmlns:wp="http://schemas.openxmlformats.org/drawingml/2006/wordprocessingDrawing" xmlns:w10="urn:schemas-microsoft-com:office:word" xmlns:w="http://schemas.openxmlformats.org/wordprocessingml/2006/main" xmlns:w14="http://schemas.microsoft.com/office/word/2010/wordml" xmlns:w15="http://schemas.microsoft.com/office/word/2012/wordml" xmlns:w16se="http://schemas.microsoft.com/office/word/2015/wordml/symex" xmlns:wpg="http://schemas.microsoft.com/office/word/2010/wordprocessingGroup" xmlns:wpi="http://schemas.microsoft.com/office/word/2010/wordprocessingInk" xmlns:wne="http://schemas.microsoft.com/office/word/2006/wordml" xmlns:wps="http://schemas.microsoft.com/office/word/2010/wordprocessingShape" mc:Ignorable="w14 w15 w16se wp14">
+<w:comments xmlns:wpc="http://schemas.microsoft.com/office/word/2010/wordprocessingCanvas" xmlns:mc="http://schemas.openxmlformats.org/markup-compatibility/2006" xmlns:o="urn:schemas-microsoft-com:office:office" xmlns:r="http://schemas.openxmlformats.org/officeDocument/2006/relationships" xmlns:m="http://schemas.openxmlformats.org/officeDocument/2006/math" xmlns:v="urn:schemas-microsoft-com:vml" xmlns:wp14="http://schemas.microsoft.com/office/word/2010/wordprocessingDrawing" xmlns:wp="http://schemas.openxmlformats.org/drawingml/2006/wordprocessingDrawing" xmlns:w10="urn:schemas-microsoft-com:office:word" xmlns:w="http://schemas.openxmlformats.org/wordprocessingml/2006/main" xmlns:w14="http://schemas.microsoft.com/office/word/2010/wordml" xmlns:w15="http://schemas.microsoft.com/office/word/2012/wordml" xmlns:wpg="http://schemas.microsoft.com/office/word/2010/wordprocessingGroup" xmlns:wpi="http://schemas.microsoft.com/office/word/2010/wordprocessingInk" xmlns:wne="http://schemas.microsoft.com/office/word/2006/wordml" xmlns:wps="http://schemas.microsoft.com/office/word/2010/wordprocessingShape" mc:Ignorable="w14 w15 wp14">
   <w:comment w:id="0" w:author="Lucas e Raquel" w:date="2017-05-19T11:09:00Z" w:initials="LeR">
     <w:p>
       <w:pPr>
@@ -7476,6 +7954,38 @@
       </w:r>
     </w:p>
   </w:comment>
+  <w:comment w:id="18" w:author="Lucas e Raquel" w:date="2017-05-19T10:59:00Z" w:initials="LeR">
+    <w:p>
+      <w:pPr>
+        <w:pStyle w:val="Textodecomentrio"/>
+      </w:pPr>
+      <w:r>
+        <w:rPr>
+          <w:rStyle w:val="Refdecomentrio"/>
+        </w:rPr>
+        <w:annotationRef/>
+      </w:r>
+      <w:r>
+        <w:t>Benéfico ou benefício?</w:t>
+      </w:r>
+    </w:p>
+  </w:comment>
+  <w:comment w:id="17" w:author="Alciomar Hollanda" w:date="2017-05-25T20:11:00Z" w:initials="AH">
+    <w:p>
+      <w:pPr>
+        <w:pStyle w:val="Textodecomentrio"/>
+      </w:pPr>
+      <w:r>
+        <w:rPr>
+          <w:rStyle w:val="Refdecomentrio"/>
+        </w:rPr>
+        <w:annotationRef/>
+      </w:r>
+      <w:r>
+        <w:t>Benefício mesmo.</w:t>
+      </w:r>
+    </w:p>
+  </w:comment>
   <w:comment w:id="19" w:author="Lucas e Raquel" w:date="2017-05-19T10:59:00Z" w:initials="LeR">
     <w:p>
       <w:pPr>
@@ -7488,11 +7998,11 @@
         <w:annotationRef/>
       </w:r>
       <w:r>
-        <w:t>Benéfico ou benefício?</w:t>
+        <w:t>Palavra estrangeira</w:t>
       </w:r>
     </w:p>
   </w:comment>
-  <w:comment w:id="18" w:author="Alciomar Hollanda" w:date="2017-05-25T20:11:00Z" w:initials="AH">
+  <w:comment w:id="20" w:author="Alciomar Hollanda" w:date="2017-05-25T20:51:00Z" w:initials="AH">
     <w:p>
       <w:pPr>
         <w:pStyle w:val="Textodecomentrio"/>
@@ -7504,11 +8014,16 @@
         <w:annotationRef/>
       </w:r>
       <w:r>
-        <w:t>Benefício mesmo.</w:t>
-      </w:r>
+        <w:t>Alterei todas que adicionei</w:t>
+      </w:r>
+    </w:p>
+    <w:p>
+      <w:pPr>
+        <w:pStyle w:val="Textodecomentrio"/>
+      </w:pPr>
     </w:p>
   </w:comment>
-  <w:comment w:id="20" w:author="Lucas e Raquel" w:date="2017-05-19T10:59:00Z" w:initials="LeR">
+  <w:comment w:id="21" w:author="Lucas e Raquel" w:date="2017-05-28T17:33:00Z" w:initials="LeR">
     <w:p>
       <w:pPr>
         <w:pStyle w:val="Textodecomentrio"/>
@@ -7520,11 +8035,11 @@
         <w:annotationRef/>
       </w:r>
       <w:r>
-        <w:t>Palavra estrangeira</w:t>
+        <w:t>Peço a gentileza de reescrever. Senti perda do sentido ao ler toda a frase.</w:t>
       </w:r>
     </w:p>
   </w:comment>
-  <w:comment w:id="21" w:author="Alciomar Hollanda" w:date="2017-05-25T20:51:00Z" w:initials="AH">
+  <w:comment w:id="22" w:author="Lucas e Raquel" w:date="2017-05-28T17:34:00Z" w:initials="LeR">
     <w:p>
       <w:pPr>
         <w:pStyle w:val="Textodecomentrio"/>
@@ -7536,7 +8051,13 @@
         <w:annotationRef/>
       </w:r>
       <w:r>
-        <w:t>Alterei todas que adicionei</w:t>
+        <w:t>Faz-se a conjugação no s</w:t>
+      </w:r>
+      <w:r>
+        <w:t>i</w:t>
+      </w:r>
+      <w:r>
+        <w:t>ngular.</w:t>
       </w:r>
     </w:p>
     <w:p>
@@ -7544,8 +8065,34 @@
         <w:pStyle w:val="Textodecomentrio"/>
       </w:pPr>
     </w:p>
+    <w:p>
+      <w:pPr>
+        <w:pStyle w:val="Textodecomentrio"/>
+      </w:pPr>
+      <w:proofErr w:type="spellStart"/>
+      <w:r>
+        <w:t>Ex</w:t>
+      </w:r>
+      <w:proofErr w:type="spellEnd"/>
+      <w:r>
+        <w:t>: A maioria dos compradores é de alto poder aquisitivo.</w:t>
+      </w:r>
+    </w:p>
+    <w:p>
+      <w:pPr>
+        <w:pStyle w:val="Textodecomentrio"/>
+      </w:pPr>
+    </w:p>
+    <w:p>
+      <w:pPr>
+        <w:pStyle w:val="Textodecomentrio"/>
+      </w:pPr>
+      <w:r>
+        <w:t>Fica estranho, mas é a forma correta.</w:t>
+      </w:r>
+    </w:p>
   </w:comment>
-  <w:comment w:id="22" w:author="Lucas e Raquel" w:date="2017-05-28T17:33:00Z" w:initials="LeR">
+  <w:comment w:id="23" w:author="Lucas e Raquel" w:date="2017-05-28T17:35:00Z" w:initials="LeR">
     <w:p>
       <w:pPr>
         <w:pStyle w:val="Textodecomentrio"/>
@@ -7557,80 +8104,11 @@
         <w:annotationRef/>
       </w:r>
       <w:r>
-        <w:t>Peço a gentileza de reescrever. Senti perda do sentido ao ler toda a frase.</w:t>
+        <w:t>Conjugação --- Maioria é. Favor reescrever.</w:t>
       </w:r>
     </w:p>
   </w:comment>
-  <w:comment w:id="23" w:author="Lucas e Raquel" w:date="2017-05-28T17:34:00Z" w:initials="LeR">
-    <w:p>
-      <w:pPr>
-        <w:pStyle w:val="Textodecomentrio"/>
-      </w:pPr>
-      <w:r>
-        <w:rPr>
-          <w:rStyle w:val="Refdecomentrio"/>
-        </w:rPr>
-        <w:annotationRef/>
-      </w:r>
-      <w:r>
-        <w:t>Faz-se a conjugação no s</w:t>
-      </w:r>
-      <w:r>
-        <w:t>i</w:t>
-      </w:r>
-      <w:r>
-        <w:t>ngular.</w:t>
-      </w:r>
-    </w:p>
-    <w:p>
-      <w:pPr>
-        <w:pStyle w:val="Textodecomentrio"/>
-      </w:pPr>
-    </w:p>
-    <w:p>
-      <w:pPr>
-        <w:pStyle w:val="Textodecomentrio"/>
-      </w:pPr>
-      <w:proofErr w:type="spellStart"/>
-      <w:r>
-        <w:t>Ex</w:t>
-      </w:r>
-      <w:proofErr w:type="spellEnd"/>
-      <w:r>
-        <w:t>: A maioria dos compradores é de alto poder aquisitivo.</w:t>
-      </w:r>
-    </w:p>
-    <w:p>
-      <w:pPr>
-        <w:pStyle w:val="Textodecomentrio"/>
-      </w:pPr>
-    </w:p>
-    <w:p>
-      <w:pPr>
-        <w:pStyle w:val="Textodecomentrio"/>
-      </w:pPr>
-      <w:r>
-        <w:t>Fica estranho, mas é a forma correta.</w:t>
-      </w:r>
-    </w:p>
-  </w:comment>
-  <w:comment w:id="24" w:author="Lucas e Raquel" w:date="2017-05-28T17:35:00Z" w:initials="LeR">
-    <w:p>
-      <w:pPr>
-        <w:pStyle w:val="Textodecomentrio"/>
-      </w:pPr>
-      <w:r>
-        <w:rPr>
-          <w:rStyle w:val="Refdecomentrio"/>
-        </w:rPr>
-        <w:annotationRef/>
-      </w:r>
-      <w:r>
-        <w:t>Conjugação --- Maioria é. Favor reescrever.</w:t>
-      </w:r>
-    </w:p>
-  </w:comment>
-  <w:comment w:id="25" w:author="Lucas e Raquel" w:date="2017-05-28T17:36:00Z" w:initials="LeR">
+  <w:comment w:id="24" w:author="Lucas e Raquel" w:date="2017-05-28T17:36:00Z" w:initials="LeR">
     <w:p>
       <w:pPr>
         <w:pStyle w:val="Textodecomentrio"/>
@@ -7658,7 +8136,15 @@
         <w:annotationRef/>
       </w:r>
       <w:r>
-        <w:t>Conjugação .....</w:t>
+        <w:t>Conjugação</w:t>
+      </w:r>
+      <w:proofErr w:type="gramStart"/>
+      <w:r>
+        <w:t xml:space="preserve"> ....</w:t>
+      </w:r>
+      <w:proofErr w:type="gramEnd"/>
+      <w:r>
+        <w:t>.</w:t>
       </w:r>
     </w:p>
   </w:comment>
@@ -7990,7 +8476,7 @@
 </file>
 
 <file path=word/commentsExtended.xml><?xml version="1.0" encoding="utf-8"?>
-<w15:commentsEx xmlns:wpc="http://schemas.microsoft.com/office/word/2010/wordprocessingCanvas" xmlns:cx="http://schemas.microsoft.com/office/drawing/2014/chartex" xmlns:mc="http://schemas.openxmlformats.org/markup-compatibility/2006" xmlns:o="urn:schemas-microsoft-com:office:office" xmlns:r="http://schemas.openxmlformats.org/officeDocument/2006/relationships" xmlns:m="http://schemas.openxmlformats.org/officeDocument/2006/math" xmlns:v="urn:schemas-microsoft-com:vml" xmlns:wp14="http://schemas.microsoft.com/office/word/2010/wordprocessingDrawing" xmlns:wp="http://schemas.openxmlformats.org/drawingml/2006/wordprocessingDrawing" xmlns:w10="urn:schemas-microsoft-com:office:word" xmlns:w="http://schemas.openxmlformats.org/wordprocessingml/2006/main" xmlns:w14="http://schemas.microsoft.com/office/word/2010/wordml" xmlns:w15="http://schemas.microsoft.com/office/word/2012/wordml" xmlns:w16se="http://schemas.microsoft.com/office/word/2015/wordml/symex" xmlns:wpg="http://schemas.microsoft.com/office/word/2010/wordprocessingGroup" xmlns:wpi="http://schemas.microsoft.com/office/word/2010/wordprocessingInk" xmlns:wne="http://schemas.microsoft.com/office/word/2006/wordml" xmlns:wps="http://schemas.microsoft.com/office/word/2010/wordprocessingShape" mc:Ignorable="w14 w15 w16se wp14">
+<w15:commentsEx xmlns:wpc="http://schemas.microsoft.com/office/word/2010/wordprocessingCanvas" xmlns:mc="http://schemas.openxmlformats.org/markup-compatibility/2006" xmlns:o="urn:schemas-microsoft-com:office:office" xmlns:r="http://schemas.openxmlformats.org/officeDocument/2006/relationships" xmlns:m="http://schemas.openxmlformats.org/officeDocument/2006/math" xmlns:v="urn:schemas-microsoft-com:vml" xmlns:wp14="http://schemas.microsoft.com/office/word/2010/wordprocessingDrawing" xmlns:wp="http://schemas.openxmlformats.org/drawingml/2006/wordprocessingDrawing" xmlns:w10="urn:schemas-microsoft-com:office:word" xmlns:w="http://schemas.openxmlformats.org/wordprocessingml/2006/main" xmlns:w14="http://schemas.microsoft.com/office/word/2010/wordml" xmlns:w15="http://schemas.microsoft.com/office/word/2012/wordml" xmlns:wpg="http://schemas.microsoft.com/office/word/2010/wordprocessingGroup" xmlns:wpi="http://schemas.microsoft.com/office/word/2010/wordprocessingInk" xmlns:wne="http://schemas.microsoft.com/office/word/2006/wordml" xmlns:wps="http://schemas.microsoft.com/office/word/2010/wordprocessingShape" mc:Ignorable="w14 w15 wp14">
   <w15:commentEx w15:paraId="0B6E537D" w15:done="0"/>
   <w15:commentEx w15:paraId="30D1F253" w15:paraIdParent="0B6E537D" w15:done="0"/>
   <w15:commentEx w15:paraId="7CA13957" w15:done="0"/>
@@ -8034,7 +8520,7 @@
 </file>
 
 <file path=word/endnotes.xml><?xml version="1.0" encoding="utf-8"?>
-<w:endnotes xmlns:wpc="http://schemas.microsoft.com/office/word/2010/wordprocessingCanvas" xmlns:cx="http://schemas.microsoft.com/office/drawing/2014/chartex" xmlns:mc="http://schemas.openxmlformats.org/markup-compatibility/2006" xmlns:o="urn:schemas-microsoft-com:office:office" xmlns:r="http://schemas.openxmlformats.org/officeDocument/2006/relationships" xmlns:m="http://schemas.openxmlformats.org/officeDocument/2006/math" xmlns:v="urn:schemas-microsoft-com:vml" xmlns:wp14="http://schemas.microsoft.com/office/word/2010/wordprocessingDrawing" xmlns:wp="http://schemas.openxmlformats.org/drawingml/2006/wordprocessingDrawing" xmlns:w10="urn:schemas-microsoft-com:office:word" xmlns:w="http://schemas.openxmlformats.org/wordprocessingml/2006/main" xmlns:w14="http://schemas.microsoft.com/office/word/2010/wordml" xmlns:w15="http://schemas.microsoft.com/office/word/2012/wordml" xmlns:w16se="http://schemas.microsoft.com/office/word/2015/wordml/symex" xmlns:wpg="http://schemas.microsoft.com/office/word/2010/wordprocessingGroup" xmlns:wpi="http://schemas.microsoft.com/office/word/2010/wordprocessingInk" xmlns:wne="http://schemas.microsoft.com/office/word/2006/wordml" xmlns:wps="http://schemas.microsoft.com/office/word/2010/wordprocessingShape" mc:Ignorable="w14 w15 w16se wp14">
+<w:endnotes xmlns:wpc="http://schemas.microsoft.com/office/word/2010/wordprocessingCanvas" xmlns:mc="http://schemas.openxmlformats.org/markup-compatibility/2006" xmlns:o="urn:schemas-microsoft-com:office:office" xmlns:r="http://schemas.openxmlformats.org/officeDocument/2006/relationships" xmlns:m="http://schemas.openxmlformats.org/officeDocument/2006/math" xmlns:v="urn:schemas-microsoft-com:vml" xmlns:wp14="http://schemas.microsoft.com/office/word/2010/wordprocessingDrawing" xmlns:wp="http://schemas.openxmlformats.org/drawingml/2006/wordprocessingDrawing" xmlns:w10="urn:schemas-microsoft-com:office:word" xmlns:w="http://schemas.openxmlformats.org/wordprocessingml/2006/main" xmlns:w14="http://schemas.microsoft.com/office/word/2010/wordml" xmlns:w15="http://schemas.microsoft.com/office/word/2012/wordml" xmlns:wpg="http://schemas.microsoft.com/office/word/2010/wordprocessingGroup" xmlns:wpi="http://schemas.microsoft.com/office/word/2010/wordprocessingInk" xmlns:wne="http://schemas.microsoft.com/office/word/2006/wordml" xmlns:wps="http://schemas.microsoft.com/office/word/2010/wordprocessingShape" mc:Ignorable="w14 w15 wp14">
   <w:endnote w:type="separator" w:id="-1">
     <w:p>
       <w:pPr>
@@ -8059,7 +8545,7 @@
 </file>
 
 <file path=word/footnotes.xml><?xml version="1.0" encoding="utf-8"?>
-<w:footnotes xmlns:wpc="http://schemas.microsoft.com/office/word/2010/wordprocessingCanvas" xmlns:cx="http://schemas.microsoft.com/office/drawing/2014/chartex" xmlns:mc="http://schemas.openxmlformats.org/markup-compatibility/2006" xmlns:o="urn:schemas-microsoft-com:office:office" xmlns:r="http://schemas.openxmlformats.org/officeDocument/2006/relationships" xmlns:m="http://schemas.openxmlformats.org/officeDocument/2006/math" xmlns:v="urn:schemas-microsoft-com:vml" xmlns:wp14="http://schemas.microsoft.com/office/word/2010/wordprocessingDrawing" xmlns:wp="http://schemas.openxmlformats.org/drawingml/2006/wordprocessingDrawing" xmlns:w10="urn:schemas-microsoft-com:office:word" xmlns:w="http://schemas.openxmlformats.org/wordprocessingml/2006/main" xmlns:w14="http://schemas.microsoft.com/office/word/2010/wordml" xmlns:w15="http://schemas.microsoft.com/office/word/2012/wordml" xmlns:w16se="http://schemas.microsoft.com/office/word/2015/wordml/symex" xmlns:wpg="http://schemas.microsoft.com/office/word/2010/wordprocessingGroup" xmlns:wpi="http://schemas.microsoft.com/office/word/2010/wordprocessingInk" xmlns:wne="http://schemas.microsoft.com/office/word/2006/wordml" xmlns:wps="http://schemas.microsoft.com/office/word/2010/wordprocessingShape" mc:Ignorable="w14 w15 w16se wp14">
+<w:footnotes xmlns:wpc="http://schemas.microsoft.com/office/word/2010/wordprocessingCanvas" xmlns:mc="http://schemas.openxmlformats.org/markup-compatibility/2006" xmlns:o="urn:schemas-microsoft-com:office:office" xmlns:r="http://schemas.openxmlformats.org/officeDocument/2006/relationships" xmlns:m="http://schemas.openxmlformats.org/officeDocument/2006/math" xmlns:v="urn:schemas-microsoft-com:vml" xmlns:wp14="http://schemas.microsoft.com/office/word/2010/wordprocessingDrawing" xmlns:wp="http://schemas.openxmlformats.org/drawingml/2006/wordprocessingDrawing" xmlns:w10="urn:schemas-microsoft-com:office:word" xmlns:w="http://schemas.openxmlformats.org/wordprocessingml/2006/main" xmlns:w14="http://schemas.microsoft.com/office/word/2010/wordml" xmlns:w15="http://schemas.microsoft.com/office/word/2012/wordml" xmlns:wpg="http://schemas.microsoft.com/office/word/2010/wordprocessingGroup" xmlns:wpi="http://schemas.microsoft.com/office/word/2010/wordprocessingInk" xmlns:wne="http://schemas.microsoft.com/office/word/2006/wordml" xmlns:wps="http://schemas.microsoft.com/office/word/2010/wordprocessingShape" mc:Ignorable="w14 w15 wp14">
   <w:footnote w:type="separator" w:id="-1">
     <w:p>
       <w:pPr>
@@ -8172,7 +8658,7 @@
 </file>
 
 <file path=word/numbering.xml><?xml version="1.0" encoding="utf-8"?>
-<w:numbering xmlns:wpc="http://schemas.microsoft.com/office/word/2010/wordprocessingCanvas" xmlns:cx="http://schemas.microsoft.com/office/drawing/2014/chartex" xmlns:mc="http://schemas.openxmlformats.org/markup-compatibility/2006" xmlns:o="urn:schemas-microsoft-com:office:office" xmlns:r="http://schemas.openxmlformats.org/officeDocument/2006/relationships" xmlns:m="http://schemas.openxmlformats.org/officeDocument/2006/math" xmlns:v="urn:schemas-microsoft-com:vml" xmlns:wp14="http://schemas.microsoft.com/office/word/2010/wordprocessingDrawing" xmlns:wp="http://schemas.openxmlformats.org/drawingml/2006/wordprocessingDrawing" xmlns:w10="urn:schemas-microsoft-com:office:word" xmlns:w="http://schemas.openxmlformats.org/wordprocessingml/2006/main" xmlns:w14="http://schemas.microsoft.com/office/word/2010/wordml" xmlns:w15="http://schemas.microsoft.com/office/word/2012/wordml" xmlns:w16se="http://schemas.microsoft.com/office/word/2015/wordml/symex" xmlns:wpg="http://schemas.microsoft.com/office/word/2010/wordprocessingGroup" xmlns:wpi="http://schemas.microsoft.com/office/word/2010/wordprocessingInk" xmlns:wne="http://schemas.microsoft.com/office/word/2006/wordml" xmlns:wps="http://schemas.microsoft.com/office/word/2010/wordprocessingShape" mc:Ignorable="w14 w15 w16se wp14">
+<w:numbering xmlns:wpc="http://schemas.microsoft.com/office/word/2010/wordprocessingCanvas" xmlns:mc="http://schemas.openxmlformats.org/markup-compatibility/2006" xmlns:o="urn:schemas-microsoft-com:office:office" xmlns:r="http://schemas.openxmlformats.org/officeDocument/2006/relationships" xmlns:m="http://schemas.openxmlformats.org/officeDocument/2006/math" xmlns:v="urn:schemas-microsoft-com:vml" xmlns:wp14="http://schemas.microsoft.com/office/word/2010/wordprocessingDrawing" xmlns:wp="http://schemas.openxmlformats.org/drawingml/2006/wordprocessingDrawing" xmlns:w10="urn:schemas-microsoft-com:office:word" xmlns:w="http://schemas.openxmlformats.org/wordprocessingml/2006/main" xmlns:w14="http://schemas.microsoft.com/office/word/2010/wordml" xmlns:w15="http://schemas.microsoft.com/office/word/2012/wordml" xmlns:wpg="http://schemas.microsoft.com/office/word/2010/wordprocessingGroup" xmlns:wpi="http://schemas.microsoft.com/office/word/2010/wordprocessingInk" xmlns:wne="http://schemas.microsoft.com/office/word/2006/wordml" xmlns:wps="http://schemas.microsoft.com/office/word/2010/wordprocessingShape" mc:Ignorable="w14 w15 wp14">
   <w:abstractNum w:abstractNumId="0" w15:restartNumberingAfterBreak="0">
     <w:nsid w:val="141A6E71"/>
     <w:multiLevelType w:val="hybridMultilevel"/>
@@ -8640,7 +9126,7 @@
 </file>
 
 <file path=word/people.xml><?xml version="1.0" encoding="utf-8"?>
-<w15:people xmlns:wpc="http://schemas.microsoft.com/office/word/2010/wordprocessingCanvas" xmlns:cx="http://schemas.microsoft.com/office/drawing/2014/chartex" xmlns:mc="http://schemas.openxmlformats.org/markup-compatibility/2006" xmlns:o="urn:schemas-microsoft-com:office:office" xmlns:r="http://schemas.openxmlformats.org/officeDocument/2006/relationships" xmlns:m="http://schemas.openxmlformats.org/officeDocument/2006/math" xmlns:v="urn:schemas-microsoft-com:vml" xmlns:wp14="http://schemas.microsoft.com/office/word/2010/wordprocessingDrawing" xmlns:wp="http://schemas.openxmlformats.org/drawingml/2006/wordprocessingDrawing" xmlns:w10="urn:schemas-microsoft-com:office:word" xmlns:w="http://schemas.openxmlformats.org/wordprocessingml/2006/main" xmlns:w14="http://schemas.microsoft.com/office/word/2010/wordml" xmlns:w15="http://schemas.microsoft.com/office/word/2012/wordml" xmlns:w16se="http://schemas.microsoft.com/office/word/2015/wordml/symex" xmlns:wpg="http://schemas.microsoft.com/office/word/2010/wordprocessingGroup" xmlns:wpi="http://schemas.microsoft.com/office/word/2010/wordprocessingInk" xmlns:wne="http://schemas.microsoft.com/office/word/2006/wordml" xmlns:wps="http://schemas.microsoft.com/office/word/2010/wordprocessingShape" mc:Ignorable="w14 w15 w16se wp14">
+<w15:people xmlns:wpc="http://schemas.microsoft.com/office/word/2010/wordprocessingCanvas" xmlns:mc="http://schemas.openxmlformats.org/markup-compatibility/2006" xmlns:o="urn:schemas-microsoft-com:office:office" xmlns:r="http://schemas.openxmlformats.org/officeDocument/2006/relationships" xmlns:m="http://schemas.openxmlformats.org/officeDocument/2006/math" xmlns:v="urn:schemas-microsoft-com:vml" xmlns:wp14="http://schemas.microsoft.com/office/word/2010/wordprocessingDrawing" xmlns:wp="http://schemas.openxmlformats.org/drawingml/2006/wordprocessingDrawing" xmlns:w10="urn:schemas-microsoft-com:office:word" xmlns:w="http://schemas.openxmlformats.org/wordprocessingml/2006/main" xmlns:w14="http://schemas.microsoft.com/office/word/2010/wordml" xmlns:w15="http://schemas.microsoft.com/office/word/2012/wordml" xmlns:wpg="http://schemas.microsoft.com/office/word/2010/wordprocessingGroup" xmlns:wpi="http://schemas.microsoft.com/office/word/2010/wordprocessingInk" xmlns:wne="http://schemas.microsoft.com/office/word/2006/wordml" xmlns:wps="http://schemas.microsoft.com/office/word/2010/wordprocessingShape" mc:Ignorable="w14 w15 wp14">
   <w15:person w15:author="Lucas e Raquel">
     <w15:presenceInfo w15:providerId="None" w15:userId="Lucas e Raquel"/>
   </w15:person>
@@ -8654,7 +9140,7 @@
 </file>
 
 <file path=word/styles.xml><?xml version="1.0" encoding="utf-8"?>
-<w:styles xmlns:mc="http://schemas.openxmlformats.org/markup-compatibility/2006" xmlns:r="http://schemas.openxmlformats.org/officeDocument/2006/relationships" xmlns:w="http://schemas.openxmlformats.org/wordprocessingml/2006/main" xmlns:w14="http://schemas.microsoft.com/office/word/2010/wordml" xmlns:w15="http://schemas.microsoft.com/office/word/2012/wordml" xmlns:w16se="http://schemas.microsoft.com/office/word/2015/wordml/symex" mc:Ignorable="w14 w15 w16se">
+<w:styles xmlns:mc="http://schemas.openxmlformats.org/markup-compatibility/2006" xmlns:r="http://schemas.openxmlformats.org/officeDocument/2006/relationships" xmlns:w="http://schemas.openxmlformats.org/wordprocessingml/2006/main" xmlns:w14="http://schemas.microsoft.com/office/word/2010/wordml" xmlns:w15="http://schemas.microsoft.com/office/word/2012/wordml" mc:Ignorable="w14 w15">
   <w:docDefaults>
     <w:rPrDefault>
       <w:rPr>
@@ -9610,7 +10096,7 @@
 </file>
 
 <file path=customXml/itemProps1.xml><?xml version="1.0" encoding="utf-8"?>
-<ds:datastoreItem xmlns:ds="http://schemas.openxmlformats.org/officeDocument/2006/customXml" ds:itemID="{50A07814-BB46-4898-A8CD-DDBBC4F81002}">
+<ds:datastoreItem xmlns:ds="http://schemas.openxmlformats.org/officeDocument/2006/customXml" ds:itemID="{E3171EDE-1D09-4429-BF46-89935187D2A4}">
   <ds:schemaRefs>
     <ds:schemaRef ds:uri="http://schemas.openxmlformats.org/officeDocument/2006/bibliography"/>
   </ds:schemaRefs>

</xml_diff>

<commit_message>
alterações feitas pela Leticia e por mim. Pronto para enviar para o professor.
</commit_message>
<xml_diff>
--- a/TCC_Aluno Alciomar_revisado pelo Orientador_2.docx
+++ b/TCC_Aluno Alciomar_revisado pelo Orientador_2.docx
@@ -3747,6 +3747,14 @@
           <w:sz w:val="24"/>
           <w:szCs w:val="24"/>
         </w:rPr>
+        <w:t>,</w:t>
+      </w:r>
+      <w:r>
+        <w:rPr>
+          <w:rFonts w:ascii="Arial" w:hAnsi="Arial" w:cs="Arial"/>
+          <w:sz w:val="24"/>
+          <w:szCs w:val="24"/>
+        </w:rPr>
         <w:t xml:space="preserve"> vem passando por </w:t>
       </w:r>
       <w:r>
@@ -3755,23 +3763,87 @@
           <w:sz w:val="24"/>
           <w:szCs w:val="24"/>
         </w:rPr>
-        <w:t>mudanças aceleradas e marcantes</w:t>
-      </w:r>
-      <w:r>
-        <w:rPr>
-          <w:rFonts w:ascii="Arial" w:hAnsi="Arial" w:cs="Arial"/>
-          <w:sz w:val="24"/>
-          <w:szCs w:val="24"/>
-        </w:rPr>
-        <w:t xml:space="preserve"> ocasionando alterações em várias áreas humanas. Em um período pequeno de tempo a tecnologia se tornou fundamental entre pesso</w:t>
-      </w:r>
-      <w:r>
-        <w:rPr>
-          <w:rFonts w:ascii="Arial" w:hAnsi="Arial" w:cs="Arial"/>
-          <w:sz w:val="24"/>
-          <w:szCs w:val="24"/>
-        </w:rPr>
-        <w:t>as diretamente ou indiretamente</w:t>
+        <w:t>mudanças</w:t>
+      </w:r>
+      <w:r>
+        <w:rPr>
+          <w:rFonts w:ascii="Arial" w:hAnsi="Arial" w:cs="Arial"/>
+          <w:sz w:val="24"/>
+          <w:szCs w:val="24"/>
+        </w:rPr>
+        <w:t>,</w:t>
+      </w:r>
+      <w:r>
+        <w:rPr>
+          <w:rFonts w:ascii="Arial" w:hAnsi="Arial" w:cs="Arial"/>
+          <w:sz w:val="24"/>
+          <w:szCs w:val="24"/>
+        </w:rPr>
+        <w:t xml:space="preserve"> aceleradas e marcantes</w:t>
+      </w:r>
+      <w:r>
+        <w:rPr>
+          <w:rFonts w:ascii="Arial" w:hAnsi="Arial" w:cs="Arial"/>
+          <w:sz w:val="24"/>
+          <w:szCs w:val="24"/>
+        </w:rPr>
+        <w:t xml:space="preserve"> ocasionando alterações em várias áreas humanas. Em um período pequeno de tempo</w:t>
+      </w:r>
+      <w:r>
+        <w:rPr>
+          <w:rFonts w:ascii="Arial" w:hAnsi="Arial" w:cs="Arial"/>
+          <w:sz w:val="24"/>
+          <w:szCs w:val="24"/>
+        </w:rPr>
+        <w:t>,</w:t>
+      </w:r>
+      <w:r>
+        <w:rPr>
+          <w:rFonts w:ascii="Arial" w:hAnsi="Arial" w:cs="Arial"/>
+          <w:sz w:val="24"/>
+          <w:szCs w:val="24"/>
+        </w:rPr>
+        <w:t xml:space="preserve"> a tecnolo</w:t>
+      </w:r>
+      <w:r>
+        <w:rPr>
+          <w:rFonts w:ascii="Arial" w:hAnsi="Arial" w:cs="Arial"/>
+          <w:sz w:val="24"/>
+          <w:szCs w:val="24"/>
+        </w:rPr>
+        <w:t xml:space="preserve">gia se tornou fundamental para </w:t>
+      </w:r>
+      <w:r>
+        <w:rPr>
+          <w:rFonts w:ascii="Arial" w:hAnsi="Arial" w:cs="Arial"/>
+          <w:sz w:val="24"/>
+          <w:szCs w:val="24"/>
+        </w:rPr>
+        <w:t>pesso</w:t>
+      </w:r>
+      <w:r>
+        <w:rPr>
+          <w:rFonts w:ascii="Arial" w:hAnsi="Arial" w:cs="Arial"/>
+          <w:sz w:val="24"/>
+          <w:szCs w:val="24"/>
+        </w:rPr>
+        <w:t>as</w:t>
+      </w:r>
+      <w:r>
+        <w:rPr>
+          <w:rFonts w:ascii="Arial" w:hAnsi="Arial" w:cs="Arial"/>
+          <w:sz w:val="24"/>
+          <w:szCs w:val="24"/>
+        </w:rPr>
+        <w:t>,</w:t>
+      </w:r>
+      <w:r>
+        <w:rPr>
+          <w:rFonts w:ascii="Arial" w:hAnsi="Arial" w:cs="Arial"/>
+          <w:sz w:val="24"/>
+          <w:szCs w:val="24"/>
+        </w:rPr>
+        <w:t xml:space="preserve"> diretamente ou indiretamente</w:t>
       </w:r>
       <w:r>
         <w:rPr>
@@ -3807,7 +3879,23 @@
           <w:sz w:val="24"/>
           <w:szCs w:val="24"/>
         </w:rPr>
-        <w:t xml:space="preserve">logo </w:t>
+        <w:t>logo</w:t>
+      </w:r>
+      <w:r>
+        <w:rPr>
+          <w:rFonts w:ascii="Arial" w:hAnsi="Arial" w:cs="Arial"/>
+          <w:sz w:val="24"/>
+          <w:szCs w:val="24"/>
+        </w:rPr>
+        <w:t>,</w:t>
+      </w:r>
+      <w:r>
+        <w:rPr>
+          <w:rFonts w:ascii="Arial" w:hAnsi="Arial" w:cs="Arial"/>
+          <w:sz w:val="24"/>
+          <w:szCs w:val="24"/>
+        </w:rPr>
+        <w:t xml:space="preserve"> </w:t>
       </w:r>
       <w:r>
         <w:rPr>
@@ -3823,15 +3911,55 @@
           <w:sz w:val="24"/>
           <w:szCs w:val="24"/>
         </w:rPr>
-        <w:t xml:space="preserve"> também afirma que (1992) a ela também </w:t>
-      </w:r>
-      <w:r>
-        <w:rPr>
-          <w:rFonts w:ascii="Arial" w:hAnsi="Arial" w:cs="Arial"/>
-          <w:sz w:val="24"/>
-          <w:szCs w:val="24"/>
-        </w:rPr>
-        <w:t>“preparar e elevar o indivíduo ao domínio dos instrumentos culturais, intelectuais, prof</w:t>
+        <w:t>(1992</w:t>
+      </w:r>
+      <w:r>
+        <w:rPr>
+          <w:rFonts w:ascii="Arial" w:hAnsi="Arial" w:cs="Arial"/>
+          <w:sz w:val="24"/>
+          <w:szCs w:val="24"/>
+        </w:rPr>
+        <w:t>) também</w:t>
+      </w:r>
+      <w:r>
+        <w:rPr>
+          <w:rFonts w:ascii="Arial" w:hAnsi="Arial" w:cs="Arial"/>
+          <w:sz w:val="24"/>
+          <w:szCs w:val="24"/>
+        </w:rPr>
+        <w:t xml:space="preserve"> afirma que </w:t>
+      </w:r>
+      <w:r>
+        <w:rPr>
+          <w:rFonts w:ascii="Arial" w:hAnsi="Arial" w:cs="Arial"/>
+          <w:sz w:val="24"/>
+          <w:szCs w:val="24"/>
+        </w:rPr>
+        <w:t xml:space="preserve">ela </w:t>
+      </w:r>
+      <w:r>
+        <w:rPr>
+          <w:rFonts w:ascii="Arial" w:hAnsi="Arial" w:cs="Arial"/>
+          <w:sz w:val="24"/>
+          <w:szCs w:val="24"/>
+        </w:rPr>
+        <w:t>“</w:t>
+      </w:r>
+      <w:r>
+        <w:rPr>
+          <w:rFonts w:ascii="Arial" w:hAnsi="Arial" w:cs="Arial"/>
+          <w:sz w:val="24"/>
+          <w:szCs w:val="24"/>
+        </w:rPr>
+        <w:t xml:space="preserve">prepara e eleva </w:t>
+      </w:r>
+      <w:r>
+        <w:rPr>
+          <w:rFonts w:ascii="Arial" w:hAnsi="Arial" w:cs="Arial"/>
+          <w:sz w:val="24"/>
+          <w:szCs w:val="24"/>
+        </w:rPr>
+        <w:t>o indivíduo ao domínio dos instrumentos culturais, intelectuais, prof</w:t>
       </w:r>
       <w:r>
         <w:rPr>
@@ -3902,23 +4030,15 @@
           <w:szCs w:val="24"/>
         </w:rPr>
         <w:lastRenderedPageBreak/>
-        <w:t xml:space="preserve">Com várias mudanças acontecendo no ambiente </w:t>
-      </w:r>
-      <w:r>
-        <w:rPr>
-          <w:rFonts w:ascii="Arial" w:hAnsi="Arial" w:cs="Arial"/>
-          <w:sz w:val="24"/>
-          <w:szCs w:val="24"/>
-        </w:rPr>
-        <w:t>através das tecnologias</w:t>
-      </w:r>
-      <w:r>
-        <w:rPr>
-          <w:rFonts w:ascii="Arial" w:hAnsi="Arial" w:cs="Arial"/>
-          <w:sz w:val="24"/>
-          <w:szCs w:val="24"/>
-        </w:rPr>
-        <w:t xml:space="preserve"> </w:t>
+        <w:t>Com várias mudanças acontecendo</w:t>
+      </w:r>
+      <w:r>
+        <w:rPr>
+          <w:rFonts w:ascii="Arial" w:hAnsi="Arial" w:cs="Arial"/>
+          <w:sz w:val="24"/>
+          <w:szCs w:val="24"/>
+        </w:rPr>
+        <w:t xml:space="preserve">, </w:t>
       </w:r>
       <w:r>
         <w:rPr>
@@ -3950,31 +4070,23 @@
           <w:sz w:val="24"/>
           <w:szCs w:val="24"/>
         </w:rPr>
-        <w:t xml:space="preserve"> começa a estar</w:t>
-      </w:r>
-      <w:r>
-        <w:rPr>
-          <w:rFonts w:ascii="Arial" w:hAnsi="Arial" w:cs="Arial"/>
-          <w:sz w:val="24"/>
-          <w:szCs w:val="24"/>
-        </w:rPr>
-        <w:t xml:space="preserve"> </w:t>
-      </w:r>
-      <w:r>
-        <w:rPr>
-          <w:rFonts w:ascii="Arial" w:hAnsi="Arial" w:cs="Arial"/>
-          <w:sz w:val="24"/>
-          <w:szCs w:val="24"/>
-        </w:rPr>
-        <w:t xml:space="preserve">mais </w:t>
-      </w:r>
-      <w:r>
-        <w:rPr>
-          <w:rFonts w:ascii="Arial" w:hAnsi="Arial" w:cs="Arial"/>
-          <w:sz w:val="24"/>
-          <w:szCs w:val="24"/>
-        </w:rPr>
-        <w:t>em contato com a</w:t>
+        <w:t xml:space="preserve"> começa </w:t>
+      </w:r>
+      <w:r>
+        <w:rPr>
+          <w:rFonts w:ascii="Arial" w:hAnsi="Arial" w:cs="Arial"/>
+          <w:sz w:val="24"/>
+          <w:szCs w:val="24"/>
+        </w:rPr>
+        <w:t xml:space="preserve">a entrar em contato </w:t>
+      </w:r>
+      <w:r>
+        <w:rPr>
+          <w:rFonts w:ascii="Arial" w:hAnsi="Arial" w:cs="Arial"/>
+          <w:sz w:val="24"/>
+          <w:szCs w:val="24"/>
+        </w:rPr>
+        <w:t>com a</w:t>
       </w:r>
       <w:r>
         <w:rPr>
@@ -4039,7 +4151,23 @@
           <w:sz w:val="24"/>
           <w:szCs w:val="24"/>
         </w:rPr>
-        <w:t>o com essas tecnologias acabam</w:t>
+        <w:t>o com essas tecnologias</w:t>
+      </w:r>
+      <w:r>
+        <w:rPr>
+          <w:rFonts w:ascii="Arial" w:hAnsi="Arial" w:cs="Arial"/>
+          <w:sz w:val="24"/>
+          <w:szCs w:val="24"/>
+        </w:rPr>
+        <w:t>,</w:t>
+      </w:r>
+      <w:r>
+        <w:rPr>
+          <w:rFonts w:ascii="Arial" w:hAnsi="Arial" w:cs="Arial"/>
+          <w:sz w:val="24"/>
+          <w:szCs w:val="24"/>
+        </w:rPr>
+        <w:t xml:space="preserve"> acabam</w:t>
       </w:r>
       <w:r>
         <w:rPr>
@@ -4063,7 +4191,7 @@
           <w:sz w:val="24"/>
           <w:szCs w:val="24"/>
         </w:rPr>
-        <w:t xml:space="preserve"> que é</w:t>
+        <w:t>, sendo</w:t>
       </w:r>
       <w:r>
         <w:rPr>
@@ -4087,7 +4215,23 @@
           <w:sz w:val="24"/>
           <w:szCs w:val="24"/>
         </w:rPr>
-        <w:t>constituindo um</w:t>
+        <w:t xml:space="preserve">constituindo </w:t>
+      </w:r>
+      <w:r>
+        <w:rPr>
+          <w:rFonts w:ascii="Arial" w:hAnsi="Arial" w:cs="Arial"/>
+          <w:sz w:val="24"/>
+          <w:szCs w:val="24"/>
+        </w:rPr>
+        <w:t xml:space="preserve">em </w:t>
+      </w:r>
+      <w:r>
+        <w:rPr>
+          <w:rFonts w:ascii="Arial" w:hAnsi="Arial" w:cs="Arial"/>
+          <w:sz w:val="24"/>
+          <w:szCs w:val="24"/>
+        </w:rPr>
+        <w:t>um</w:t>
       </w:r>
       <w:r>
         <w:rPr>
@@ -4144,6 +4288,14 @@
           <w:szCs w:val="24"/>
         </w:rPr>
         <w:t>possível ressaltar que as mídias digitais devem ser utilizadas para incentivar o estudo dos alunos</w:t>
+      </w:r>
+      <w:r>
+        <w:rPr>
+          <w:rFonts w:ascii="Arial" w:hAnsi="Arial" w:cs="Arial"/>
+          <w:sz w:val="24"/>
+          <w:szCs w:val="24"/>
+        </w:rPr>
+        <w:t>,</w:t>
       </w:r>
       <w:r>
         <w:rPr>
@@ -4307,7 +4459,31 @@
           <w:sz w:val="24"/>
           <w:szCs w:val="24"/>
         </w:rPr>
-        <w:t xml:space="preserve"> o computador vem sendo utilizados ca</w:t>
+        <w:t>,</w:t>
+      </w:r>
+      <w:r>
+        <w:rPr>
+          <w:rFonts w:ascii="Arial" w:hAnsi="Arial" w:cs="Arial"/>
+          <w:sz w:val="24"/>
+          <w:szCs w:val="24"/>
+        </w:rPr>
+        <w:t xml:space="preserve"> o</w:t>
+      </w:r>
+      <w:r>
+        <w:rPr>
+          <w:rFonts w:ascii="Arial" w:hAnsi="Arial" w:cs="Arial"/>
+          <w:sz w:val="24"/>
+          <w:szCs w:val="24"/>
+        </w:rPr>
+        <w:t xml:space="preserve"> computador vem sendo utilizado</w:t>
+      </w:r>
+      <w:r>
+        <w:rPr>
+          <w:rFonts w:ascii="Arial" w:hAnsi="Arial" w:cs="Arial"/>
+          <w:sz w:val="24"/>
+          <w:szCs w:val="24"/>
+        </w:rPr>
+        <w:t xml:space="preserve"> ca</w:t>
       </w:r>
       <w:r>
         <w:rPr>
@@ -4323,6 +4499,14 @@
           <w:sz w:val="24"/>
           <w:szCs w:val="24"/>
         </w:rPr>
+        <w:t>,</w:t>
+      </w:r>
+      <w:r>
+        <w:rPr>
+          <w:rFonts w:ascii="Arial" w:hAnsi="Arial" w:cs="Arial"/>
+          <w:sz w:val="24"/>
+          <w:szCs w:val="24"/>
+        </w:rPr>
         <w:t xml:space="preserve"> por demonstrar grandes resultados. </w:t>
       </w:r>
       <w:proofErr w:type="spellStart"/>
@@ -4397,7 +4581,39 @@
           <w:sz w:val="24"/>
           <w:szCs w:val="24"/>
         </w:rPr>
-        <w:t>se encurtar como os métodos de ensino utilizados tradicionalmente, porque a informática tem conexão com o avanço da ciência permitindo uma variedade de ferramentas para auxiliar a educação.</w:t>
+        <w:t>se encurtar como os métodos de ensino uti</w:t>
+      </w:r>
+      <w:r>
+        <w:rPr>
+          <w:rFonts w:ascii="Arial" w:hAnsi="Arial" w:cs="Arial"/>
+          <w:sz w:val="24"/>
+          <w:szCs w:val="24"/>
+        </w:rPr>
+        <w:t>lizados tradicionalmente, devido a informática ter</w:t>
+      </w:r>
+      <w:r>
+        <w:rPr>
+          <w:rFonts w:ascii="Arial" w:hAnsi="Arial" w:cs="Arial"/>
+          <w:sz w:val="24"/>
+          <w:szCs w:val="24"/>
+        </w:rPr>
+        <w:t xml:space="preserve"> conexão com o avanço da ciência</w:t>
+      </w:r>
+      <w:r>
+        <w:rPr>
+          <w:rFonts w:ascii="Arial" w:hAnsi="Arial" w:cs="Arial"/>
+          <w:sz w:val="24"/>
+          <w:szCs w:val="24"/>
+        </w:rPr>
+        <w:t>,</w:t>
+      </w:r>
+      <w:r>
+        <w:rPr>
+          <w:rFonts w:ascii="Arial" w:hAnsi="Arial" w:cs="Arial"/>
+          <w:sz w:val="24"/>
+          <w:szCs w:val="24"/>
+        </w:rPr>
+        <w:t xml:space="preserve"> permitindo uma variedade de ferramentas para auxiliar a educação.</w:t>
       </w:r>
     </w:p>
     <w:p>
@@ -4417,7 +4633,31 @@
           <w:sz w:val="24"/>
           <w:szCs w:val="24"/>
         </w:rPr>
-        <w:t xml:space="preserve">O </w:t>
+        <w:t xml:space="preserve">As pessoas, por muito tempo, </w:t>
+      </w:r>
+      <w:r>
+        <w:rPr>
+          <w:rFonts w:ascii="Arial" w:hAnsi="Arial" w:cs="Arial"/>
+          <w:sz w:val="24"/>
+          <w:szCs w:val="24"/>
+        </w:rPr>
+        <w:t>consideravam</w:t>
+      </w:r>
+      <w:r>
+        <w:rPr>
+          <w:rFonts w:ascii="Arial" w:hAnsi="Arial" w:cs="Arial"/>
+          <w:sz w:val="24"/>
+          <w:szCs w:val="24"/>
+        </w:rPr>
+        <w:t xml:space="preserve"> </w:t>
+      </w:r>
+      <w:r>
+        <w:rPr>
+          <w:rFonts w:ascii="Arial" w:hAnsi="Arial" w:cs="Arial"/>
+          <w:sz w:val="24"/>
+          <w:szCs w:val="24"/>
+        </w:rPr>
+        <w:t xml:space="preserve">o </w:t>
       </w:r>
       <w:r>
         <w:rPr>
@@ -4434,31 +4674,39 @@
           <w:sz w:val="24"/>
           <w:szCs w:val="24"/>
         </w:rPr>
-        <w:t xml:space="preserve"> por muito tempo as pessoas </w:t>
-      </w:r>
-      <w:r>
-        <w:rPr>
-          <w:rFonts w:ascii="Arial" w:hAnsi="Arial" w:cs="Arial"/>
-          <w:sz w:val="24"/>
-          <w:szCs w:val="24"/>
-        </w:rPr>
-        <w:t>consideravam</w:t>
-      </w:r>
-      <w:r>
-        <w:rPr>
-          <w:rFonts w:ascii="Arial" w:hAnsi="Arial" w:cs="Arial"/>
-          <w:sz w:val="24"/>
-          <w:szCs w:val="24"/>
-        </w:rPr>
-        <w:t xml:space="preserve"> que tinha uma influência negativa para os usuários, aonde estimula a crianças e adolescentes a desenvolverem a violênc</w:t>
-      </w:r>
-      <w:r>
-        <w:rPr>
-          <w:rFonts w:ascii="Arial" w:hAnsi="Arial" w:cs="Arial"/>
-          <w:sz w:val="24"/>
-          <w:szCs w:val="24"/>
-        </w:rPr>
-        <w:t>ia. Entretanto nos últimos anos</w:t>
+        <w:t xml:space="preserve"> uma influência negativa para os usuários, aonde estimula a crianças e adolescentes a desenvolverem a violênc</w:t>
+      </w:r>
+      <w:r>
+        <w:rPr>
+          <w:rFonts w:ascii="Arial" w:hAnsi="Arial" w:cs="Arial"/>
+          <w:sz w:val="24"/>
+          <w:szCs w:val="24"/>
+        </w:rPr>
+        <w:t>ia. Entretanto</w:t>
+      </w:r>
+      <w:r>
+        <w:rPr>
+          <w:rFonts w:ascii="Arial" w:hAnsi="Arial" w:cs="Arial"/>
+          <w:sz w:val="24"/>
+          <w:szCs w:val="24"/>
+        </w:rPr>
+        <w:t>,</w:t>
+      </w:r>
+      <w:r>
+        <w:rPr>
+          <w:rFonts w:ascii="Arial" w:hAnsi="Arial" w:cs="Arial"/>
+          <w:sz w:val="24"/>
+          <w:szCs w:val="24"/>
+        </w:rPr>
+        <w:t xml:space="preserve"> nos últimos anos</w:t>
+      </w:r>
+      <w:r>
+        <w:rPr>
+          <w:rFonts w:ascii="Arial" w:hAnsi="Arial" w:cs="Arial"/>
+          <w:sz w:val="24"/>
+          <w:szCs w:val="24"/>
+        </w:rPr>
+        <w:t>,</w:t>
       </w:r>
       <w:r>
         <w:rPr>
@@ -4482,6 +4730,14 @@
           <w:sz w:val="24"/>
           <w:szCs w:val="24"/>
         </w:rPr>
+        <w:t>,</w:t>
+      </w:r>
+      <w:r>
+        <w:rPr>
+          <w:rFonts w:ascii="Arial" w:hAnsi="Arial" w:cs="Arial"/>
+          <w:sz w:val="24"/>
+          <w:szCs w:val="24"/>
+        </w:rPr>
         <w:t xml:space="preserve"> observando que podem ser muito importante</w:t>
       </w:r>
       <w:r>
@@ -4514,7 +4770,15 @@
           <w:sz w:val="24"/>
           <w:szCs w:val="24"/>
         </w:rPr>
-        <w:t>á um avanço no interesse pelos resultados que os jogos podem trazer, professores e pesquisadores têm ambição de desvendar e usufruírem os benefícios dos jogos e como ele</w:t>
+        <w:t>á um avanço na pesquisa</w:t>
+      </w:r>
+      <w:r>
+        <w:rPr>
+          <w:rFonts w:ascii="Arial" w:hAnsi="Arial" w:cs="Arial"/>
+          <w:sz w:val="24"/>
+          <w:szCs w:val="24"/>
+        </w:rPr>
+        <w:t xml:space="preserve"> pelos resultados que os jogos podem trazer, professores e pesquisadores têm ambição de desvendar e usufruírem os benefícios dos jogos e como ele</w:t>
       </w:r>
       <w:r>
         <w:rPr>
@@ -5873,6 +6137,8 @@
           <w:szCs w:val="24"/>
         </w:rPr>
       </w:pPr>
+      <w:bookmarkStart w:id="17" w:name="_GoBack"/>
+      <w:bookmarkEnd w:id="17"/>
     </w:p>
     <w:p>
       <w:pPr>
@@ -5978,7 +6244,7 @@
         </w:rPr>
         <w:t xml:space="preserve">jogos educacionais têm feito uso limitado dos princípios pedagógicos e são ignorados pelos educadores por acrescentarem pouco </w:t>
       </w:r>
-      <w:commentRangeStart w:id="17"/>
+      <w:commentRangeStart w:id="18"/>
       <w:r>
         <w:rPr>
           <w:rFonts w:ascii="Arial" w:hAnsi="Arial" w:cs="Arial"/>
@@ -6007,15 +6273,15 @@
         <w:rPr>
           <w:rStyle w:val="Refdecomentrio"/>
         </w:rPr>
+        <w:commentReference w:id="19"/>
+      </w:r>
+      <w:commentRangeEnd w:id="18"/>
+      <w:r>
+        <w:rPr>
+          <w:rStyle w:val="Refdecomentrio"/>
+        </w:rPr>
         <w:commentReference w:id="18"/>
       </w:r>
-      <w:commentRangeEnd w:id="17"/>
-      <w:r>
-        <w:rPr>
-          <w:rStyle w:val="Refdecomentrio"/>
-        </w:rPr>
-        <w:commentReference w:id="17"/>
-      </w:r>
       <w:r>
         <w:rPr>
           <w:rFonts w:ascii="Arial" w:hAnsi="Arial" w:cs="Arial"/>
@@ -6048,8 +6314,8 @@
         </w:rPr>
         <w:t xml:space="preserve"> empresas especialistas no desenvolvimento de </w:t>
       </w:r>
-      <w:commentRangeStart w:id="19"/>
       <w:commentRangeStart w:id="20"/>
+      <w:commentRangeStart w:id="21"/>
       <w:r>
         <w:rPr>
           <w:rFonts w:ascii="Arial" w:hAnsi="Arial" w:cs="Arial"/>
@@ -6059,20 +6325,20 @@
         </w:rPr>
         <w:t>games</w:t>
       </w:r>
-      <w:commentRangeEnd w:id="19"/>
+      <w:commentRangeEnd w:id="20"/>
       <w:r>
         <w:rPr>
           <w:rStyle w:val="Refdecomentrio"/>
           <w:i/>
         </w:rPr>
-        <w:commentReference w:id="19"/>
-      </w:r>
-      <w:commentRangeEnd w:id="20"/>
+        <w:commentReference w:id="20"/>
+      </w:r>
+      <w:commentRangeEnd w:id="21"/>
       <w:r>
         <w:rPr>
           <w:rStyle w:val="Refdecomentrio"/>
         </w:rPr>
-        <w:commentReference w:id="20"/>
+        <w:commentReference w:id="21"/>
       </w:r>
       <w:r>
         <w:rPr>
@@ -6130,7 +6396,8 @@
         </w:rPr>
         <w:t xml:space="preserve">uso de jogos em espaços de aprendizagem e acabam fracassando em relação ao aprendizado. </w:t>
       </w:r>
-      <w:commentRangeStart w:id="21"/>
+      <w:commentRangeStart w:id="22"/>
+      <w:commentRangeStart w:id="23"/>
       <w:r>
         <w:rPr>
           <w:rFonts w:ascii="Arial" w:hAnsi="Arial" w:cs="Arial"/>
@@ -6291,12 +6558,19 @@
         </w:rPr>
         <w:t>, 2008).</w:t>
       </w:r>
-      <w:commentRangeEnd w:id="21"/>
+      <w:commentRangeEnd w:id="22"/>
       <w:r>
         <w:rPr>
           <w:rStyle w:val="Refdecomentrio"/>
         </w:rPr>
-        <w:commentReference w:id="21"/>
+        <w:commentReference w:id="22"/>
+      </w:r>
+      <w:commentRangeEnd w:id="23"/>
+      <w:r>
+        <w:rPr>
+          <w:rStyle w:val="Refdecomentrio"/>
+        </w:rPr>
+        <w:commentReference w:id="23"/>
       </w:r>
     </w:p>
     <w:p>
@@ -6326,31 +6600,39 @@
         </w:rPr>
         <w:t>Grande parte</w:t>
       </w:r>
-      <w:commentRangeStart w:id="22"/>
-      <w:r>
-        <w:rPr>
-          <w:rFonts w:ascii="Arial" w:hAnsi="Arial" w:cs="Arial"/>
-          <w:sz w:val="24"/>
-          <w:szCs w:val="24"/>
-        </w:rPr>
-        <w:t xml:space="preserve"> </w:t>
-      </w:r>
-      <w:commentRangeEnd w:id="22"/>
+      <w:commentRangeStart w:id="24"/>
+      <w:commentRangeStart w:id="25"/>
+      <w:r>
+        <w:rPr>
+          <w:rFonts w:ascii="Arial" w:hAnsi="Arial" w:cs="Arial"/>
+          <w:sz w:val="24"/>
+          <w:szCs w:val="24"/>
+        </w:rPr>
+        <w:t xml:space="preserve"> </w:t>
+      </w:r>
+      <w:commentRangeEnd w:id="24"/>
       <w:r>
         <w:rPr>
           <w:rStyle w:val="Refdecomentrio"/>
         </w:rPr>
-        <w:commentReference w:id="22"/>
-      </w:r>
-      <w:r>
-        <w:rPr>
-          <w:rFonts w:ascii="Arial" w:hAnsi="Arial" w:cs="Arial"/>
-          <w:sz w:val="24"/>
-          <w:szCs w:val="24"/>
-        </w:rPr>
-        <w:t xml:space="preserve">dos jogos comerciais de competição </w:t>
-      </w:r>
-      <w:commentRangeStart w:id="23"/>
+        <w:commentReference w:id="24"/>
+      </w:r>
+      <w:commentRangeEnd w:id="25"/>
+      <w:r>
+        <w:rPr>
+          <w:rStyle w:val="Refdecomentrio"/>
+        </w:rPr>
+        <w:commentReference w:id="25"/>
+      </w:r>
+      <w:r>
+        <w:rPr>
+          <w:rFonts w:ascii="Arial" w:hAnsi="Arial" w:cs="Arial"/>
+          <w:sz w:val="24"/>
+          <w:szCs w:val="24"/>
+        </w:rPr>
+        <w:t xml:space="preserve">dos jogos comerciais </w:t>
+      </w:r>
+      <w:commentRangeStart w:id="26"/>
       <w:r>
         <w:rPr>
           <w:rFonts w:ascii="Arial" w:hAnsi="Arial" w:cs="Arial"/>
@@ -6375,12 +6657,12 @@
         </w:rPr>
         <w:t xml:space="preserve"> </w:t>
       </w:r>
-      <w:commentRangeEnd w:id="23"/>
+      <w:commentRangeEnd w:id="26"/>
       <w:r>
         <w:rPr>
           <w:rStyle w:val="Refdecomentrio"/>
         </w:rPr>
-        <w:commentReference w:id="23"/>
+        <w:commentReference w:id="26"/>
       </w:r>
       <w:r>
         <w:rPr>
@@ -6414,7 +6696,7 @@
         </w:rPr>
         <w:t xml:space="preserve">educativos. Simplório em </w:t>
       </w:r>
-      <w:commentRangeStart w:id="24"/>
+      <w:commentRangeStart w:id="27"/>
       <w:r>
         <w:rPr>
           <w:rFonts w:ascii="Arial" w:hAnsi="Arial" w:cs="Arial"/>
@@ -6437,7 +6719,15 @@
           <w:sz w:val="24"/>
           <w:szCs w:val="24"/>
         </w:rPr>
-        <w:t xml:space="preserve"> modelo é efetuar somas </w:t>
+        <w:t xml:space="preserve"> modelo é em efetuar</w:t>
+      </w:r>
+      <w:r>
+        <w:rPr>
+          <w:rFonts w:ascii="Arial" w:hAnsi="Arial" w:cs="Arial"/>
+          <w:sz w:val="24"/>
+          <w:szCs w:val="24"/>
+        </w:rPr>
+        <w:t xml:space="preserve"> somas </w:t>
       </w:r>
       <w:r>
         <w:rPr>
@@ -6455,30 +6745,44 @@
         </w:rPr>
         <w:t xml:space="preserve"> ou exercitar a memória</w:t>
       </w:r>
-      <w:commentRangeEnd w:id="24"/>
+      <w:commentRangeEnd w:id="27"/>
       <w:r>
         <w:rPr>
           <w:rStyle w:val="Refdecomentrio"/>
         </w:rPr>
-        <w:commentReference w:id="24"/>
-      </w:r>
-      <w:r>
-        <w:rPr>
-          <w:rFonts w:ascii="Arial" w:hAnsi="Arial" w:cs="Arial"/>
-          <w:sz w:val="24"/>
-          <w:szCs w:val="24"/>
-        </w:rPr>
-        <w:t>. As ocupações do jogo são pobres porque não permitem uma concepção contínua da ciência, tendo do mesmo modo es</w:t>
-      </w:r>
-      <w:bookmarkStart w:id="25" w:name="_GoBack"/>
-      <w:bookmarkEnd w:id="25"/>
-      <w:r>
-        <w:rPr>
-          <w:rFonts w:ascii="Arial" w:hAnsi="Arial" w:cs="Arial"/>
-          <w:sz w:val="24"/>
-          <w:szCs w:val="24"/>
-        </w:rPr>
-        <w:t>tilo para alunos do sexo masculino permitindo as alunas não se sentirem interessadas, e não abusarem da aprendizagem proposta pelo jogo.</w:t>
+        <w:commentReference w:id="27"/>
+      </w:r>
+      <w:r>
+        <w:rPr>
+          <w:rFonts w:ascii="Arial" w:hAnsi="Arial" w:cs="Arial"/>
+          <w:sz w:val="24"/>
+          <w:szCs w:val="24"/>
+        </w:rPr>
+        <w:t>. As ocupações do jogo são pobres porque não permitem uma concepção contínua d</w:t>
+      </w:r>
+      <w:r>
+        <w:rPr>
+          <w:rFonts w:ascii="Arial" w:hAnsi="Arial" w:cs="Arial"/>
+          <w:sz w:val="24"/>
+          <w:szCs w:val="24"/>
+        </w:rPr>
+        <w:t>o conhecimento</w:t>
+      </w:r>
+      <w:r>
+        <w:rPr>
+          <w:rFonts w:ascii="Arial" w:hAnsi="Arial" w:cs="Arial"/>
+          <w:sz w:val="24"/>
+          <w:szCs w:val="24"/>
+        </w:rPr>
+        <w:t xml:space="preserve">, </w:t>
+      </w:r>
+      <w:r>
+        <w:rPr>
+          <w:rFonts w:ascii="Arial" w:hAnsi="Arial" w:cs="Arial"/>
+          <w:sz w:val="24"/>
+          <w:szCs w:val="24"/>
+        </w:rPr>
+        <w:t>interessando somente o sexo masculino.</w:t>
       </w:r>
     </w:p>
     <w:p>
@@ -6492,7 +6796,6 @@
           <w:szCs w:val="24"/>
         </w:rPr>
       </w:pPr>
-      <w:commentRangeStart w:id="26"/>
       <w:r>
         <w:rPr>
           <w:rFonts w:ascii="Arial" w:hAnsi="Arial" w:cs="Arial"/>
@@ -6501,44 +6804,157 @@
         </w:rPr>
         <w:t xml:space="preserve">Para que seja possível </w:t>
       </w:r>
-      <w:commentRangeStart w:id="27"/>
-      <w:r>
-        <w:rPr>
-          <w:rFonts w:ascii="Arial" w:hAnsi="Arial" w:cs="Arial"/>
-          <w:sz w:val="24"/>
-          <w:szCs w:val="24"/>
-        </w:rPr>
-        <w:t xml:space="preserve">a criação de um jogo educacionais </w:t>
-      </w:r>
-      <w:commentRangeEnd w:id="27"/>
+      <w:commentRangeStart w:id="28"/>
+      <w:commentRangeStart w:id="29"/>
+      <w:r>
+        <w:rPr>
+          <w:rFonts w:ascii="Arial" w:hAnsi="Arial" w:cs="Arial"/>
+          <w:sz w:val="24"/>
+          <w:szCs w:val="24"/>
+        </w:rPr>
+        <w:t>a</w:t>
+      </w:r>
+      <w:r>
+        <w:rPr>
+          <w:rFonts w:ascii="Arial" w:hAnsi="Arial" w:cs="Arial"/>
+          <w:sz w:val="24"/>
+          <w:szCs w:val="24"/>
+        </w:rPr>
+        <w:t xml:space="preserve"> criação de um jogo educacional</w:t>
+      </w:r>
+      <w:r>
+        <w:rPr>
+          <w:rFonts w:ascii="Arial" w:hAnsi="Arial" w:cs="Arial"/>
+          <w:sz w:val="24"/>
+          <w:szCs w:val="24"/>
+        </w:rPr>
+        <w:t xml:space="preserve"> </w:t>
+      </w:r>
+      <w:commentRangeEnd w:id="28"/>
       <w:r>
         <w:rPr>
           <w:rStyle w:val="Refdecomentrio"/>
         </w:rPr>
-        <w:commentReference w:id="27"/>
-      </w:r>
-      <w:r>
-        <w:rPr>
-          <w:rFonts w:ascii="Arial" w:hAnsi="Arial" w:cs="Arial"/>
-          <w:sz w:val="24"/>
-          <w:szCs w:val="24"/>
-        </w:rPr>
-        <w:t>mais sofisticado, é exigido um custo maior por ser um sistema mais complexo por demandar mais das áreas da computação, como redes de computadores, estrutura de dados, computação gráfica e banco de dados.</w:t>
-      </w:r>
-      <w:commentRangeEnd w:id="26"/>
+        <w:commentReference w:id="28"/>
+      </w:r>
+      <w:commentRangeEnd w:id="29"/>
       <w:r>
         <w:rPr>
           <w:rStyle w:val="Refdecomentrio"/>
         </w:rPr>
-        <w:commentReference w:id="26"/>
-      </w:r>
-      <w:r>
-        <w:rPr>
-          <w:rFonts w:ascii="Arial" w:hAnsi="Arial" w:cs="Arial"/>
-          <w:sz w:val="24"/>
-          <w:szCs w:val="24"/>
-        </w:rPr>
-        <w:t xml:space="preserve"> Carece também de profissionais da música e artista gráficos para o in</w:t>
+        <w:commentReference w:id="29"/>
+      </w:r>
+      <w:r>
+        <w:rPr>
+          <w:rFonts w:ascii="Arial" w:hAnsi="Arial" w:cs="Arial"/>
+          <w:sz w:val="24"/>
+          <w:szCs w:val="24"/>
+        </w:rPr>
+        <w:t xml:space="preserve">mais sofisticado, é exigido um custo maior </w:t>
+      </w:r>
+      <w:r>
+        <w:rPr>
+          <w:rFonts w:ascii="Arial" w:hAnsi="Arial" w:cs="Arial"/>
+          <w:sz w:val="24"/>
+          <w:szCs w:val="24"/>
+        </w:rPr>
+        <w:t>devido à complexidade do sistema</w:t>
+      </w:r>
+      <w:r>
+        <w:rPr>
+          <w:rFonts w:ascii="Arial" w:hAnsi="Arial" w:cs="Arial"/>
+          <w:sz w:val="24"/>
+          <w:szCs w:val="24"/>
+        </w:rPr>
+        <w:t>.</w:t>
+      </w:r>
+      <w:r>
+        <w:rPr>
+          <w:rFonts w:ascii="Arial" w:hAnsi="Arial" w:cs="Arial"/>
+          <w:sz w:val="24"/>
+          <w:szCs w:val="24"/>
+        </w:rPr>
+        <w:t xml:space="preserve"> </w:t>
+      </w:r>
+      <w:r>
+        <w:rPr>
+          <w:rFonts w:ascii="Arial" w:hAnsi="Arial" w:cs="Arial"/>
+          <w:sz w:val="24"/>
+          <w:szCs w:val="24"/>
+        </w:rPr>
+        <w:t>Ao</w:t>
+      </w:r>
+      <w:r>
+        <w:rPr>
+          <w:rFonts w:ascii="Arial" w:hAnsi="Arial" w:cs="Arial"/>
+          <w:sz w:val="24"/>
+          <w:szCs w:val="24"/>
+        </w:rPr>
+        <w:t xml:space="preserve"> demandar </w:t>
+      </w:r>
+      <w:r>
+        <w:rPr>
+          <w:rFonts w:ascii="Arial" w:hAnsi="Arial" w:cs="Arial"/>
+          <w:sz w:val="24"/>
+          <w:szCs w:val="24"/>
+        </w:rPr>
+        <w:t>áre</w:t>
+      </w:r>
+      <w:r>
+        <w:rPr>
+          <w:rFonts w:ascii="Arial" w:hAnsi="Arial" w:cs="Arial"/>
+          <w:sz w:val="24"/>
+          <w:szCs w:val="24"/>
+        </w:rPr>
+        <w:t>as da computação como</w:t>
+      </w:r>
+      <w:r>
+        <w:rPr>
+          <w:rFonts w:ascii="Arial" w:hAnsi="Arial" w:cs="Arial"/>
+          <w:sz w:val="24"/>
+          <w:szCs w:val="24"/>
+        </w:rPr>
+        <w:t xml:space="preserve"> </w:t>
+      </w:r>
+      <w:r>
+        <w:rPr>
+          <w:rFonts w:ascii="Arial" w:hAnsi="Arial" w:cs="Arial"/>
+          <w:sz w:val="24"/>
+          <w:szCs w:val="24"/>
+        </w:rPr>
+        <w:t>redes de computadores, estrutura de dados, computação gráfica e banco de dados</w:t>
+      </w:r>
+      <w:r>
+        <w:rPr>
+          <w:rFonts w:ascii="Arial" w:hAnsi="Arial" w:cs="Arial"/>
+          <w:sz w:val="24"/>
+          <w:szCs w:val="24"/>
+        </w:rPr>
+        <w:t>, há carência</w:t>
+      </w:r>
+      <w:r>
+        <w:rPr>
+          <w:rFonts w:ascii="Arial" w:hAnsi="Arial" w:cs="Arial"/>
+          <w:sz w:val="24"/>
+          <w:szCs w:val="24"/>
+        </w:rPr>
+        <w:t xml:space="preserve"> também de profissionais da música e artist</w:t>
+      </w:r>
+      <w:r>
+        <w:rPr>
+          <w:rFonts w:ascii="Arial" w:hAnsi="Arial" w:cs="Arial"/>
+          <w:sz w:val="24"/>
+          <w:szCs w:val="24"/>
+        </w:rPr>
+        <w:t>a gráficos no</w:t>
+      </w:r>
+      <w:r>
+        <w:rPr>
+          <w:rFonts w:ascii="Arial" w:hAnsi="Arial" w:cs="Arial"/>
+          <w:sz w:val="24"/>
+          <w:szCs w:val="24"/>
+        </w:rPr>
+        <w:t xml:space="preserve"> in</w:t>
       </w:r>
       <w:r>
         <w:rPr>
@@ -6554,48 +6970,48 @@
           <w:sz w:val="24"/>
           <w:szCs w:val="24"/>
         </w:rPr>
+        <w:t>efeitos sonoros</w:t>
+      </w:r>
+      <w:r>
+        <w:rPr>
+          <w:rFonts w:ascii="Arial" w:hAnsi="Arial" w:cs="Arial"/>
+          <w:sz w:val="24"/>
+          <w:szCs w:val="24"/>
+        </w:rPr>
+        <w:t xml:space="preserve"> e</w:t>
+      </w:r>
+      <w:r>
+        <w:rPr>
+          <w:rFonts w:ascii="Arial" w:hAnsi="Arial" w:cs="Arial"/>
+          <w:sz w:val="24"/>
+          <w:szCs w:val="24"/>
+        </w:rPr>
+        <w:t xml:space="preserve"> personagens. </w:t>
+      </w:r>
+      <w:r>
+        <w:rPr>
+          <w:rFonts w:ascii="Arial" w:hAnsi="Arial" w:cs="Arial"/>
+          <w:sz w:val="24"/>
+          <w:szCs w:val="24"/>
+        </w:rPr>
+        <w:t>Se faz</w:t>
+      </w:r>
+      <w:r>
+        <w:rPr>
+          <w:rFonts w:ascii="Arial" w:hAnsi="Arial" w:cs="Arial"/>
+          <w:sz w:val="24"/>
+          <w:szCs w:val="24"/>
+        </w:rPr>
+        <w:t xml:space="preserve"> complicado o desenvolvimento de um jogo educacionais </w:t>
+      </w:r>
+      <w:r>
+        <w:rPr>
+          <w:rFonts w:ascii="Arial" w:hAnsi="Arial" w:cs="Arial"/>
+          <w:sz w:val="24"/>
+          <w:szCs w:val="24"/>
+        </w:rPr>
         <w:lastRenderedPageBreak/>
-        <w:t>efeitos sonoros</w:t>
-      </w:r>
-      <w:r>
-        <w:rPr>
-          <w:rFonts w:ascii="Arial" w:hAnsi="Arial" w:cs="Arial"/>
-          <w:sz w:val="24"/>
-          <w:szCs w:val="24"/>
-        </w:rPr>
-        <w:t xml:space="preserve"> e</w:t>
-      </w:r>
-      <w:r>
-        <w:rPr>
-          <w:rFonts w:ascii="Arial" w:hAnsi="Arial" w:cs="Arial"/>
-          <w:sz w:val="24"/>
-          <w:szCs w:val="24"/>
-        </w:rPr>
-        <w:t xml:space="preserve"> personagens. </w:t>
-      </w:r>
-      <w:commentRangeStart w:id="28"/>
-      <w:r>
-        <w:rPr>
-          <w:rFonts w:ascii="Arial" w:hAnsi="Arial" w:cs="Arial"/>
-          <w:sz w:val="24"/>
-          <w:szCs w:val="24"/>
-        </w:rPr>
-        <w:t>E totalmente</w:t>
-      </w:r>
-      <w:commentRangeEnd w:id="28"/>
-      <w:r>
-        <w:rPr>
-          <w:rStyle w:val="Refdecomentrio"/>
-        </w:rPr>
-        <w:commentReference w:id="28"/>
-      </w:r>
-      <w:r>
-        <w:rPr>
-          <w:rFonts w:ascii="Arial" w:hAnsi="Arial" w:cs="Arial"/>
-          <w:sz w:val="24"/>
-          <w:szCs w:val="24"/>
-        </w:rPr>
-        <w:t xml:space="preserve"> complicado o desenvolvimento de um jogo educacionais sem a inclusão de profissionais multidisciplinar no projeto, tornando o jogo carente de qualidade </w:t>
+        <w:t xml:space="preserve">sem a inclusão de profissionais multidisciplinar no projeto, tornando o jogo carente de qualidade </w:t>
       </w:r>
       <w:r>
         <w:rPr>
@@ -6665,22 +7081,61 @@
           <w:color w:val="000000"/>
         </w:rPr>
       </w:pPr>
-      <w:commentRangeStart w:id="29"/>
       <w:r>
         <w:rPr>
           <w:rFonts w:ascii="Arial" w:hAnsi="Arial" w:cs="Arial"/>
           <w:color w:val="000000"/>
         </w:rPr>
-        <w:t>Com o avanço da tecnologia, o ser humano cada vez mais está dependente destes recursos tecnológicos, que ajudam tanto no trabalho, lazer e em momentos de estudos. Sendo cada vez mais atraente e fascinante, já as salas de aulas com seu quadro negro e giz são ambientes totalmente desinteressantes para os alunos, habituados com a facilidade e com recursos disponíveis através da tecnologia de aparelhos encantadores.</w:t>
-      </w:r>
-      <w:commentRangeEnd w:id="29"/>
-      <w:r>
-        <w:rPr>
-          <w:rStyle w:val="Refdecomentrio"/>
-          <w:rFonts w:asciiTheme="minorHAnsi" w:eastAsiaTheme="minorHAnsi" w:hAnsiTheme="minorHAnsi" w:cstheme="minorBidi"/>
-          <w:lang w:eastAsia="en-US"/>
-        </w:rPr>
-        <w:commentReference w:id="29"/>
+        <w:t>O ser humano cada vez mais depende de</w:t>
+      </w:r>
+      <w:r>
+        <w:rPr>
+          <w:rFonts w:ascii="Arial" w:hAnsi="Arial" w:cs="Arial"/>
+          <w:color w:val="000000"/>
+        </w:rPr>
+        <w:t xml:space="preserve"> r</w:t>
+      </w:r>
+      <w:r>
+        <w:rPr>
+          <w:rFonts w:ascii="Arial" w:hAnsi="Arial" w:cs="Arial"/>
+          <w:color w:val="000000"/>
+        </w:rPr>
+        <w:t xml:space="preserve">ecursos tecnológicos, que auxiliam </w:t>
+      </w:r>
+      <w:r>
+        <w:rPr>
+          <w:rFonts w:ascii="Arial" w:hAnsi="Arial" w:cs="Arial"/>
+          <w:color w:val="000000"/>
+        </w:rPr>
+        <w:t xml:space="preserve">no trabalho, lazer e em momentos de estudos. </w:t>
+      </w:r>
+      <w:r>
+        <w:rPr>
+          <w:rFonts w:ascii="Arial" w:hAnsi="Arial" w:cs="Arial"/>
+          <w:color w:val="000000"/>
+        </w:rPr>
+        <w:t>Mediante o fascinante desenvolvimento d</w:t>
+      </w:r>
+      <w:r>
+        <w:rPr>
+          <w:rFonts w:ascii="Arial" w:hAnsi="Arial" w:cs="Arial"/>
+          <w:color w:val="000000"/>
+        </w:rPr>
+        <w:t xml:space="preserve">a tecnologia, as salas de aulas, se tornaram ambientes </w:t>
+      </w:r>
+      <w:r>
+        <w:rPr>
+          <w:rFonts w:ascii="Arial" w:hAnsi="Arial" w:cs="Arial"/>
+          <w:color w:val="000000"/>
+        </w:rPr>
+        <w:t>totalmente desinteressantes para os alunos, habituados com a facilidade e com recursos di</w:t>
+      </w:r>
+      <w:r>
+        <w:rPr>
+          <w:rFonts w:ascii="Arial" w:hAnsi="Arial" w:cs="Arial"/>
+          <w:color w:val="000000"/>
+        </w:rPr>
+        <w:t xml:space="preserve">sponíveis através da tecnologia. </w:t>
       </w:r>
     </w:p>
     <w:p>
@@ -6700,47 +7155,77 @@
           <w:rFonts w:ascii="Arial" w:hAnsi="Arial" w:cs="Arial"/>
           <w:color w:val="000000"/>
         </w:rPr>
-        <w:t xml:space="preserve">Podem ser utilizados jogos educacionais para juntar a prática educacional com os recursos disponíveis de ambientes virtuais para auxiliar e estimular as atividades de aprendizagem. Pesquisadores e educadores prosseguem estudando profundamente os benefícios e potencialidades das tecnologias. Precisa ainda ser discutido alguns desafios, como o de </w:t>
-      </w:r>
-      <w:commentRangeStart w:id="30"/>
+        <w:t>Podem ser utilizados jogos</w:t>
+      </w:r>
       <w:r>
         <w:rPr>
           <w:rFonts w:ascii="Arial" w:hAnsi="Arial" w:cs="Arial"/>
           <w:color w:val="000000"/>
         </w:rPr>
-        <w:t xml:space="preserve">técnica </w:t>
+        <w:t>,</w:t>
       </w:r>
       <w:r>
         <w:rPr>
           <w:rFonts w:ascii="Arial" w:hAnsi="Arial" w:cs="Arial"/>
           <w:color w:val="000000"/>
         </w:rPr>
-        <w:t>de aprendizado</w:t>
-      </w:r>
-      <w:commentRangeEnd w:id="30"/>
-      <w:r>
-        <w:rPr>
-          <w:rStyle w:val="Refdecomentrio"/>
-          <w:rFonts w:asciiTheme="minorHAnsi" w:eastAsiaTheme="minorHAnsi" w:hAnsiTheme="minorHAnsi" w:cstheme="minorBidi"/>
-          <w:lang w:eastAsia="en-US"/>
-        </w:rPr>
-        <w:commentReference w:id="30"/>
+        <w:t xml:space="preserve"> </w:t>
       </w:r>
       <w:r>
         <w:rPr>
           <w:rFonts w:ascii="Arial" w:hAnsi="Arial" w:cs="Arial"/>
           <w:color w:val="000000"/>
         </w:rPr>
-        <w:t xml:space="preserve">, para que os jogos educacionais sejam desenvolvidos e adquiridos com facilidade pelos professores e alunos. </w:t>
-      </w:r>
-      <w:commentRangeStart w:id="31"/>
-      <w:commentRangeStart w:id="32"/>
+        <w:t xml:space="preserve">unindo a </w:t>
+      </w:r>
       <w:r>
         <w:rPr>
           <w:rFonts w:ascii="Arial" w:hAnsi="Arial" w:cs="Arial"/>
           <w:color w:val="000000"/>
         </w:rPr>
-        <w:t xml:space="preserve">Para a criação de jogos educacionais, a plataforma </w:t>
+        <w:t>prática educacional com os recursos disponíveis de ambientes virtuais</w:t>
+      </w:r>
+      <w:r>
+        <w:rPr>
+          <w:rFonts w:ascii="Arial" w:hAnsi="Arial" w:cs="Arial"/>
+          <w:color w:val="000000"/>
+        </w:rPr>
+        <w:t>,</w:t>
+      </w:r>
+      <w:r>
+        <w:rPr>
+          <w:rFonts w:ascii="Arial" w:hAnsi="Arial" w:cs="Arial"/>
+          <w:color w:val="000000"/>
+        </w:rPr>
+        <w:t xml:space="preserve"> </w:t>
+      </w:r>
+      <w:r>
+        <w:rPr>
+          <w:rFonts w:ascii="Arial" w:hAnsi="Arial" w:cs="Arial"/>
+          <w:color w:val="000000"/>
+        </w:rPr>
+        <w:t xml:space="preserve">onde visam </w:t>
+      </w:r>
+      <w:r>
+        <w:rPr>
+          <w:rFonts w:ascii="Arial" w:hAnsi="Arial" w:cs="Arial"/>
+          <w:color w:val="000000"/>
+        </w:rPr>
+        <w:t xml:space="preserve">auxiliar e estimular as atividades de aprendizagem. </w:t>
+      </w:r>
+      <w:r>
+        <w:rPr>
+          <w:rFonts w:ascii="Arial" w:hAnsi="Arial" w:cs="Arial"/>
+          <w:color w:val="000000"/>
+        </w:rPr>
+        <w:t>No estudo do benefício e potencialidade da tecnologia, pesquisadores tem-se aprofundado. Entretanto, tais técnicas devem ser discutidas, para que com o aprendizado, os jogos educacionais</w:t>
+      </w:r>
+      <w:r>
+        <w:rPr>
+          <w:rFonts w:ascii="Arial" w:hAnsi="Arial" w:cs="Arial"/>
+          <w:color w:val="000000"/>
+        </w:rPr>
+        <w:t xml:space="preserve"> sejam desenvolvidos e adquiridos com facilidade pelos professores e alunos. Para a criação de jogos educacionais, a plataforma </w:t>
       </w:r>
       <w:proofErr w:type="spellStart"/>
       <w:r>
@@ -6757,87 +7242,49 @@
           <w:rFonts w:ascii="Arial" w:hAnsi="Arial" w:cs="Arial"/>
           <w:color w:val="000000"/>
         </w:rPr>
-        <w:t xml:space="preserve"> facilita muito no desenvolvimento, </w:t>
+        <w:t xml:space="preserve"> facilita</w:t>
       </w:r>
       <w:r>
         <w:rPr>
           <w:rFonts w:ascii="Arial" w:hAnsi="Arial" w:cs="Arial"/>
           <w:color w:val="000000"/>
         </w:rPr>
-        <w:t>por</w:t>
+        <w:t xml:space="preserve"> no desenvolvimento, </w:t>
       </w:r>
       <w:r>
         <w:rPr>
           <w:rFonts w:ascii="Arial" w:hAnsi="Arial" w:cs="Arial"/>
           <w:color w:val="000000"/>
         </w:rPr>
-        <w:t xml:space="preserve"> não </w:t>
-      </w:r>
-      <w:commentRangeStart w:id="33"/>
+        <w:t xml:space="preserve">possibilitando a segurança </w:t>
+      </w:r>
       <w:r>
         <w:rPr>
           <w:rFonts w:ascii="Arial" w:hAnsi="Arial" w:cs="Arial"/>
           <w:color w:val="000000"/>
         </w:rPr>
-        <w:t>fica</w:t>
-      </w:r>
-      <w:commentRangeEnd w:id="33"/>
-      <w:r>
-        <w:rPr>
-          <w:rStyle w:val="Refdecomentrio"/>
-          <w:rFonts w:asciiTheme="minorHAnsi" w:eastAsiaTheme="minorHAnsi" w:hAnsiTheme="minorHAnsi" w:cstheme="minorBidi"/>
-          <w:lang w:eastAsia="en-US"/>
-        </w:rPr>
-        <w:commentReference w:id="33"/>
+        <w:t>no desenvolvimento para outras plataformas. Alcançando os aparelhos eletrônicos,</w:t>
       </w:r>
       <w:r>
         <w:rPr>
           <w:rFonts w:ascii="Arial" w:hAnsi="Arial" w:cs="Arial"/>
           <w:color w:val="000000"/>
         </w:rPr>
-        <w:t xml:space="preserve"> presa em uma plataforma e sim é possível disponibilizar o jogo para diversos aparelhos eletrônicos utilizando apenas um projeto, não sendo necessário reestruturar o projeto para outra arquitetura porque o </w:t>
-      </w:r>
-      <w:proofErr w:type="spellStart"/>
-      <w:r>
-        <w:rPr>
-          <w:rFonts w:ascii="Arial" w:hAnsi="Arial" w:cs="Arial"/>
-          <w:i/>
+        <w:t xml:space="preserve"> tal ferramenta</w:t>
+      </w:r>
+      <w:r>
+        <w:rPr>
+          <w:rFonts w:ascii="Arial" w:hAnsi="Arial" w:cs="Arial"/>
           <w:color w:val="000000"/>
         </w:rPr>
-        <w:t>Unity</w:t>
-      </w:r>
-      <w:proofErr w:type="spellEnd"/>
-      <w:r>
-        <w:rPr>
-          <w:rFonts w:ascii="Arial" w:hAnsi="Arial" w:cs="Arial"/>
-          <w:color w:val="000000"/>
-        </w:rPr>
-        <w:t xml:space="preserve"> realiza esse processo, ganhando assim tempo e podendo alcançar praticamente todos aparelhos eletrônicos.</w:t>
-      </w:r>
-      <w:commentRangeEnd w:id="31"/>
-      <w:r>
-        <w:rPr>
-          <w:rStyle w:val="Refdecomentrio"/>
-          <w:rFonts w:asciiTheme="minorHAnsi" w:eastAsiaTheme="minorHAnsi" w:hAnsiTheme="minorHAnsi" w:cstheme="minorBidi"/>
-          <w:lang w:eastAsia="en-US"/>
-        </w:rPr>
-        <w:commentReference w:id="31"/>
-      </w:r>
-      <w:commentRangeEnd w:id="32"/>
-      <w:r>
-        <w:rPr>
-          <w:rStyle w:val="Refdecomentrio"/>
-          <w:rFonts w:asciiTheme="minorHAnsi" w:eastAsiaTheme="minorHAnsi" w:hAnsiTheme="minorHAnsi" w:cstheme="minorBidi"/>
-          <w:lang w:eastAsia="en-US"/>
-        </w:rPr>
-        <w:commentReference w:id="32"/>
+        <w:t xml:space="preserve"> realiza o processo otimizando o tempo gasto. </w:t>
       </w:r>
     </w:p>
     <w:p>
       <w:pPr>
         <w:pStyle w:val="NormalWeb"/>
         <w:shd w:val="clear" w:color="auto" w:fill="FFFFFF"/>
-        <w:spacing w:before="0" w:beforeAutospacing="0" w:after="0" w:afterAutospacing="0" w:line="360" w:lineRule="auto"/>
+        <w:spacing w:after="0" w:line="360" w:lineRule="auto"/>
         <w:ind w:firstLine="708"/>
         <w:jc w:val="both"/>
         <w:rPr>
@@ -6850,45 +7297,36 @@
           <w:rFonts w:ascii="Arial" w:hAnsi="Arial" w:cs="Arial"/>
           <w:color w:val="000000"/>
         </w:rPr>
-        <w:t xml:space="preserve">Empresas, Universidades e escolas estão utilizando jogos educacionais, todavia a tendência a essas tecnologias é </w:t>
-      </w:r>
-      <w:commentRangeStart w:id="34"/>
+        <w:t xml:space="preserve">O uso de tecnologias educacionais utilizadas em empresas, universidades e escolas tem sofrido relativo aumento, devido </w:t>
+      </w:r>
       <w:r>
         <w:rPr>
           <w:rFonts w:ascii="Arial" w:hAnsi="Arial" w:cs="Arial"/>
           <w:color w:val="000000"/>
         </w:rPr>
-        <w:t>aumentar</w:t>
-      </w:r>
-      <w:commentRangeEnd w:id="34"/>
-      <w:r>
-        <w:rPr>
-          <w:rStyle w:val="Refdecomentrio"/>
-          <w:rFonts w:asciiTheme="minorHAnsi" w:eastAsiaTheme="minorHAnsi" w:hAnsiTheme="minorHAnsi" w:cstheme="minorBidi"/>
-          <w:lang w:eastAsia="en-US"/>
-        </w:rPr>
-        <w:commentReference w:id="34"/>
+        <w:t>ao</w:t>
       </w:r>
       <w:r>
         <w:rPr>
           <w:rFonts w:ascii="Arial" w:hAnsi="Arial" w:cs="Arial"/>
           <w:color w:val="000000"/>
         </w:rPr>
-        <w:t>, voltado para o aperfeiçoamento do ensino onde são meios relevantes para enriquecer os ambientes virtuais e de aulas.</w:t>
-      </w:r>
-    </w:p>
-    <w:p>
-      <w:pPr>
-        <w:pStyle w:val="NormalWeb"/>
-        <w:shd w:val="clear" w:color="auto" w:fill="FFFFFF"/>
-        <w:spacing w:before="0" w:beforeAutospacing="0" w:after="0" w:afterAutospacing="0" w:line="360" w:lineRule="auto"/>
-        <w:ind w:firstLine="708"/>
-        <w:jc w:val="both"/>
+        <w:t xml:space="preserve"> bom funcionamento de ferramentas no desenvolvimento de games. </w:t>
+      </w:r>
+      <w:r>
         <w:rPr>
           <w:rFonts w:ascii="Arial" w:hAnsi="Arial" w:cs="Arial"/>
           <w:color w:val="000000"/>
         </w:rPr>
-      </w:pPr>
+        <w:t xml:space="preserve">Por meio do aperfeiçoamento do ensino, a utilização do instrumento corretamente, traz o enriquecimento em ambientes virtuais e educacionais.  </w:t>
+      </w:r>
+      <w:r>
+        <w:rPr>
+          <w:rFonts w:ascii="Arial" w:hAnsi="Arial" w:cs="Arial"/>
+          <w:color w:val="000000"/>
+        </w:rPr>
+        <w:t xml:space="preserve"> </w:t>
+      </w:r>
     </w:p>
     <w:p>
       <w:pPr>
@@ -6960,8 +7398,8 @@
           <w:color w:val="000000"/>
         </w:rPr>
       </w:pPr>
-      <w:commentRangeStart w:id="35"/>
-      <w:commentRangeStart w:id="36"/>
+      <w:commentRangeStart w:id="30"/>
+      <w:commentRangeStart w:id="31"/>
       <w:r>
         <w:rPr>
           <w:rFonts w:ascii="Arial" w:hAnsi="Arial" w:cs="Arial"/>
@@ -6979,23 +7417,23 @@
         </w:rPr>
         <w:t xml:space="preserve"> Bibliográficas</w:t>
       </w:r>
-      <w:commentRangeEnd w:id="35"/>
+      <w:commentRangeEnd w:id="30"/>
       <w:r>
         <w:rPr>
           <w:rStyle w:val="Refdecomentrio"/>
           <w:rFonts w:asciiTheme="minorHAnsi" w:eastAsiaTheme="minorHAnsi" w:hAnsiTheme="minorHAnsi" w:cstheme="minorBidi"/>
           <w:lang w:eastAsia="en-US"/>
         </w:rPr>
-        <w:commentReference w:id="35"/>
-      </w:r>
-      <w:commentRangeEnd w:id="36"/>
+        <w:commentReference w:id="30"/>
+      </w:r>
+      <w:commentRangeEnd w:id="31"/>
       <w:r>
         <w:rPr>
           <w:rStyle w:val="Refdecomentrio"/>
           <w:rFonts w:asciiTheme="minorHAnsi" w:eastAsiaTheme="minorHAnsi" w:hAnsiTheme="minorHAnsi" w:cstheme="minorBidi"/>
           <w:lang w:eastAsia="en-US"/>
         </w:rPr>
-        <w:commentReference w:id="36"/>
+        <w:commentReference w:id="31"/>
       </w:r>
     </w:p>
     <w:p>
@@ -7140,8 +7578,8 @@
         </w:rPr>
         <w:t xml:space="preserve">CEZAROTTO, M. A; </w:t>
       </w:r>
-      <w:commentRangeStart w:id="37"/>
-      <w:commentRangeStart w:id="38"/>
+      <w:commentRangeStart w:id="32"/>
+      <w:commentRangeStart w:id="33"/>
       <w:r>
         <w:rPr>
           <w:rFonts w:ascii="Arial" w:eastAsia="Times New Roman" w:hAnsi="Arial" w:cs="Arial"/>
@@ -7163,20 +7601,20 @@
         </w:rPr>
         <w:t>discalculia</w:t>
       </w:r>
-      <w:commentRangeEnd w:id="37"/>
+      <w:commentRangeEnd w:id="32"/>
       <w:proofErr w:type="spellEnd"/>
       <w:r>
         <w:rPr>
           <w:rStyle w:val="Refdecomentrio"/>
         </w:rPr>
-        <w:commentReference w:id="37"/>
-      </w:r>
-      <w:commentRangeEnd w:id="38"/>
+        <w:commentReference w:id="32"/>
+      </w:r>
+      <w:commentRangeEnd w:id="33"/>
       <w:r>
         <w:rPr>
           <w:rStyle w:val="Refdecomentrio"/>
         </w:rPr>
-        <w:commentReference w:id="38"/>
+        <w:commentReference w:id="33"/>
       </w:r>
       <w:r>
         <w:rPr>
@@ -7326,7 +7764,7 @@
         <w:rPr>
           <w:rStyle w:val="Refdecomentrio"/>
         </w:rPr>
-        <w:commentReference w:id="39"/>
+        <w:commentReference w:id="34"/>
       </w:r>
     </w:p>
     <w:p>
@@ -7954,7 +8392,7 @@
       </w:r>
     </w:p>
   </w:comment>
-  <w:comment w:id="18" w:author="Lucas e Raquel" w:date="2017-05-19T10:59:00Z" w:initials="LeR">
+  <w:comment w:id="19" w:author="Lucas e Raquel" w:date="2017-05-19T10:59:00Z" w:initials="LeR">
     <w:p>
       <w:pPr>
         <w:pStyle w:val="Textodecomentrio"/>
@@ -7970,7 +8408,7 @@
       </w:r>
     </w:p>
   </w:comment>
-  <w:comment w:id="17" w:author="Alciomar Hollanda" w:date="2017-05-25T20:11:00Z" w:initials="AH">
+  <w:comment w:id="18" w:author="Alciomar Hollanda" w:date="2017-05-25T20:11:00Z" w:initials="AH">
     <w:p>
       <w:pPr>
         <w:pStyle w:val="Textodecomentrio"/>
@@ -7986,7 +8424,7 @@
       </w:r>
     </w:p>
   </w:comment>
-  <w:comment w:id="19" w:author="Lucas e Raquel" w:date="2017-05-19T10:59:00Z" w:initials="LeR">
+  <w:comment w:id="20" w:author="Lucas e Raquel" w:date="2017-05-19T10:59:00Z" w:initials="LeR">
     <w:p>
       <w:pPr>
         <w:pStyle w:val="Textodecomentrio"/>
@@ -8002,7 +8440,7 @@
       </w:r>
     </w:p>
   </w:comment>
-  <w:comment w:id="20" w:author="Alciomar Hollanda" w:date="2017-05-25T20:51:00Z" w:initials="AH">
+  <w:comment w:id="21" w:author="Alciomar Hollanda" w:date="2017-05-25T20:51:00Z" w:initials="AH">
     <w:p>
       <w:pPr>
         <w:pStyle w:val="Textodecomentrio"/>
@@ -8023,7 +8461,7 @@
       </w:pPr>
     </w:p>
   </w:comment>
-  <w:comment w:id="21" w:author="Lucas e Raquel" w:date="2017-05-28T17:33:00Z" w:initials="LeR">
+  <w:comment w:id="22" w:author="Lucas e Raquel" w:date="2017-05-28T17:33:00Z" w:initials="LeR">
     <w:p>
       <w:pPr>
         <w:pStyle w:val="Textodecomentrio"/>
@@ -8039,7 +8477,7 @@
       </w:r>
     </w:p>
   </w:comment>
-  <w:comment w:id="22" w:author="Lucas e Raquel" w:date="2017-05-28T17:34:00Z" w:initials="LeR">
+  <w:comment w:id="23" w:author="Alciomar Hollanda" w:date="2017-06-11T15:47:00Z" w:initials="AH">
     <w:p>
       <w:pPr>
         <w:pStyle w:val="Textodecomentrio"/>
@@ -8050,6 +8488,24 @@
         </w:rPr>
         <w:annotationRef/>
       </w:r>
+      <w:proofErr w:type="gramStart"/>
+      <w:r>
+        <w:t>alterado</w:t>
+      </w:r>
+      <w:proofErr w:type="gramEnd"/>
+    </w:p>
+  </w:comment>
+  <w:comment w:id="24" w:author="Lucas e Raquel" w:date="2017-05-28T17:34:00Z" w:initials="LeR">
+    <w:p>
+      <w:pPr>
+        <w:pStyle w:val="Textodecomentrio"/>
+      </w:pPr>
+      <w:r>
+        <w:rPr>
+          <w:rStyle w:val="Refdecomentrio"/>
+        </w:rPr>
+        <w:annotationRef/>
+      </w:r>
       <w:r>
         <w:t>Faz-se a conjugação no s</w:t>
       </w:r>
@@ -8092,7 +8548,7 @@
       </w:r>
     </w:p>
   </w:comment>
-  <w:comment w:id="23" w:author="Lucas e Raquel" w:date="2017-05-28T17:35:00Z" w:initials="LeR">
+  <w:comment w:id="25" w:author="Alciomar Hollanda" w:date="2017-06-11T15:47:00Z" w:initials="AH">
     <w:p>
       <w:pPr>
         <w:pStyle w:val="Textodecomentrio"/>
@@ -8104,11 +8560,27 @@
         <w:annotationRef/>
       </w:r>
       <w:r>
+        <w:t>Alterado</w:t>
+      </w:r>
+    </w:p>
+  </w:comment>
+  <w:comment w:id="26" w:author="Lucas e Raquel" w:date="2017-05-28T17:35:00Z" w:initials="LeR">
+    <w:p>
+      <w:pPr>
+        <w:pStyle w:val="Textodecomentrio"/>
+      </w:pPr>
+      <w:r>
+        <w:rPr>
+          <w:rStyle w:val="Refdecomentrio"/>
+        </w:rPr>
+        <w:annotationRef/>
+      </w:r>
+      <w:r>
         <w:t>Conjugação --- Maioria é. Favor reescrever.</w:t>
       </w:r>
     </w:p>
   </w:comment>
-  <w:comment w:id="24" w:author="Lucas e Raquel" w:date="2017-05-28T17:36:00Z" w:initials="LeR">
+  <w:comment w:id="27" w:author="Lucas e Raquel" w:date="2017-05-28T17:36:00Z" w:initials="LeR">
     <w:p>
       <w:pPr>
         <w:pStyle w:val="Textodecomentrio"/>
@@ -8124,7 +8596,7 @@
       </w:r>
     </w:p>
   </w:comment>
-  <w:comment w:id="27" w:author="Lucas e Raquel" w:date="2017-05-28T17:37:00Z" w:initials="LeR">
+  <w:comment w:id="28" w:author="Lucas e Raquel" w:date="2017-05-28T17:37:00Z" w:initials="LeR">
     <w:p>
       <w:pPr>
         <w:pStyle w:val="Textodecomentrio"/>
@@ -8148,7 +8620,7 @@
       </w:r>
     </w:p>
   </w:comment>
-  <w:comment w:id="26" w:author="Lucas e Raquel" w:date="2017-05-28T17:37:00Z" w:initials="LeR">
+  <w:comment w:id="29" w:author="Alciomar Hollanda" w:date="2017-06-11T16:03:00Z" w:initials="AH">
     <w:p>
       <w:pPr>
         <w:pStyle w:val="Textodecomentrio"/>
@@ -8159,17 +8631,43 @@
         </w:rPr>
         <w:annotationRef/>
       </w:r>
-      <w:r>
-        <w:t>É necessário melhorar a forma de pontuar suas frases, para que não se perca o sentido. Colocar de maneira devida pontos e vírgulas.</w:t>
-      </w:r>
-    </w:p>
+      <w:proofErr w:type="gramStart"/>
+      <w:r>
+        <w:t>alterado</w:t>
+      </w:r>
+      <w:proofErr w:type="gramEnd"/>
+    </w:p>
+  </w:comment>
+  <w:comment w:id="30" w:author="Lucas e Raquel" w:date="2017-05-19T11:08:00Z" w:initials="LeR">
     <w:p>
       <w:pPr>
         <w:pStyle w:val="Textodecomentrio"/>
       </w:pPr>
+      <w:r>
+        <w:rPr>
+          <w:rStyle w:val="Refdecomentrio"/>
+        </w:rPr>
+        <w:annotationRef/>
+      </w:r>
+      <w:r>
+        <w:t>Como padrão, as citações devem aparecer em ordem alfabética.</w:t>
+      </w:r>
+    </w:p>
+    <w:p>
+      <w:pPr>
+        <w:pStyle w:val="Textodecomentrio"/>
+      </w:pPr>
+    </w:p>
+    <w:p>
+      <w:pPr>
+        <w:pStyle w:val="Textodecomentrio"/>
+      </w:pPr>
+      <w:r>
+        <w:t>Vide modelo disponibilizado.</w:t>
+      </w:r>
     </w:p>
   </w:comment>
-  <w:comment w:id="28" w:author="Lucas e Raquel" w:date="2017-05-28T17:39:00Z" w:initials="LeR">
+  <w:comment w:id="31" w:author="Alciomar Hollanda" w:date="2017-05-25T21:38:00Z" w:initials="AH">
     <w:p>
       <w:pPr>
         <w:pStyle w:val="Textodecomentrio"/>
@@ -8181,38 +8679,54 @@
         <w:annotationRef/>
       </w:r>
       <w:r>
-        <w:t>E totalmente?</w:t>
-      </w:r>
-    </w:p>
+        <w:t>A</w:t>
+      </w:r>
+      <w:r>
+        <w:t>lterado</w:t>
+      </w:r>
+      <w:r>
+        <w:br/>
+      </w:r>
+      <w:r>
+        <w:br/>
+        <w:t>Obrigado pela orientação.</w:t>
+      </w:r>
+    </w:p>
+  </w:comment>
+  <w:comment w:id="32" w:author="Lucas e Raquel" w:date="2017-05-28T17:50:00Z" w:initials="LeR">
     <w:p>
       <w:pPr>
         <w:pStyle w:val="Textodecomentrio"/>
       </w:pPr>
+      <w:r>
+        <w:rPr>
+          <w:rStyle w:val="Refdecomentrio"/>
+        </w:rPr>
+        <w:annotationRef/>
+      </w:r>
+      <w:r>
+        <w:t>Título escrito com inicial maiúscula e demais em minúsculo.</w:t>
+      </w:r>
     </w:p>
     <w:p>
       <w:pPr>
         <w:pStyle w:val="Textodecomentrio"/>
       </w:pPr>
-      <w:r>
-        <w:t>É totalmente?</w:t>
-      </w:r>
     </w:p>
     <w:p>
       <w:pPr>
         <w:pStyle w:val="Textodecomentrio"/>
       </w:pPr>
-    </w:p>
+      <w:r>
+        <w:t>Esse padrão não se repete em todos os títulos do trabalho. Verificar.</w:t>
+      </w:r>
+    </w:p>
+  </w:comment>
+  <w:comment w:id="33" w:author="UNASP-HT - Alciomar Hollanda" w:date="2017-06-08T21:44:00Z" w:initials="U-AH">
     <w:p>
       <w:pPr>
         <w:pStyle w:val="Textodecomentrio"/>
       </w:pPr>
-    </w:p>
-  </w:comment>
-  <w:comment w:id="29" w:author="Lucas e Raquel" w:date="2017-05-28T17:40:00Z" w:initials="LeR">
-    <w:p>
-      <w:pPr>
-        <w:pStyle w:val="Textodecomentrio"/>
-      </w:pPr>
       <w:r>
         <w:rPr>
           <w:rStyle w:val="Refdecomentrio"/>
@@ -8220,215 +8734,11 @@
         <w:annotationRef/>
       </w:r>
       <w:r>
-        <w:t>É necessário melhorar a forma de pontuar suas frases, para que não se perca o sentido. Colocar de maneira devida pontos e vírgulas.</w:t>
-      </w:r>
-    </w:p>
-  </w:comment>
-  <w:comment w:id="30" w:author="Lucas e Raquel" w:date="2017-05-28T17:40:00Z" w:initials="LeR">
-    <w:p>
-      <w:pPr>
-        <w:pStyle w:val="Textodecomentrio"/>
-      </w:pPr>
-      <w:r>
-        <w:rPr>
-          <w:rStyle w:val="Refdecomentrio"/>
-        </w:rPr>
-        <w:annotationRef/>
-      </w:r>
-      <w:r>
-        <w:t>Está correto esse termo? Não seria “aprendizagem”?</w:t>
-      </w:r>
-    </w:p>
-  </w:comment>
-  <w:comment w:id="33" w:author="Lucas e Raquel" w:date="2017-05-28T17:42:00Z" w:initials="LeR">
-    <w:p>
-      <w:pPr>
-        <w:pStyle w:val="Textodecomentrio"/>
-      </w:pPr>
-      <w:r>
-        <w:rPr>
-          <w:rStyle w:val="Refdecomentrio"/>
-        </w:rPr>
-        <w:annotationRef/>
-      </w:r>
-      <w:r>
-        <w:t>Fica? Ficar?</w:t>
-      </w:r>
-    </w:p>
-  </w:comment>
-  <w:comment w:id="31" w:author="Lucas e Raquel" w:date="2017-05-19T11:05:00Z" w:initials="LeR">
-    <w:p>
-      <w:pPr>
-        <w:pStyle w:val="Textodecomentrio"/>
-      </w:pPr>
-      <w:r>
-        <w:rPr>
-          <w:rStyle w:val="Refdecomentrio"/>
-        </w:rPr>
-        <w:annotationRef/>
-      </w:r>
-      <w:r>
-        <w:t xml:space="preserve">Fora das considerações finais você não abordou sobre criação de jogos. Talvez fosse interessante você ter um item específico para isso. </w:t>
-      </w:r>
-    </w:p>
-    <w:p>
-      <w:pPr>
-        <w:pStyle w:val="Textodecomentrio"/>
-      </w:pPr>
-      <w:r>
-        <w:t>Não se encaixou muito bem aqui nas considerações.</w:t>
-      </w:r>
-    </w:p>
-    <w:p>
-      <w:pPr>
-        <w:pStyle w:val="Textodecomentrio"/>
-      </w:pPr>
-      <w:r>
-        <w:t>Aqui é um espaço para sintetizar seus achados através da pesquisa realizada, porém precisa ter sido mencionado previamente no texto.</w:t>
-      </w:r>
-    </w:p>
-  </w:comment>
-  <w:comment w:id="32" w:author="Alciomar Hollanda" w:date="2017-05-25T21:33:00Z" w:initials="AH">
-    <w:p>
-      <w:pPr>
-        <w:pStyle w:val="Textodecomentrio"/>
-      </w:pPr>
-      <w:r>
-        <w:rPr>
-          <w:rStyle w:val="Refdecomentrio"/>
-        </w:rPr>
-        <w:annotationRef/>
-      </w:r>
-      <w:r>
-        <w:t xml:space="preserve">Adicionei informações relacionadas ao </w:t>
-      </w:r>
-      <w:proofErr w:type="spellStart"/>
-      <w:r>
-        <w:t>Unity</w:t>
-      </w:r>
-      <w:proofErr w:type="spellEnd"/>
-      <w:r>
-        <w:t>.</w:t>
+        <w:t>Alterado.</w:t>
       </w:r>
     </w:p>
   </w:comment>
   <w:comment w:id="34" w:author="Lucas e Raquel" w:date="2017-05-28T17:43:00Z" w:initials="LeR">
-    <w:p>
-      <w:pPr>
-        <w:pStyle w:val="Textodecomentrio"/>
-      </w:pPr>
-      <w:r>
-        <w:rPr>
-          <w:rStyle w:val="Refdecomentrio"/>
-        </w:rPr>
-        <w:annotationRef/>
-      </w:r>
-      <w:r>
-        <w:t>Aumentar o q?</w:t>
-      </w:r>
-    </w:p>
-  </w:comment>
-  <w:comment w:id="35" w:author="Lucas e Raquel" w:date="2017-05-19T11:08:00Z" w:initials="LeR">
-    <w:p>
-      <w:pPr>
-        <w:pStyle w:val="Textodecomentrio"/>
-      </w:pPr>
-      <w:r>
-        <w:rPr>
-          <w:rStyle w:val="Refdecomentrio"/>
-        </w:rPr>
-        <w:annotationRef/>
-      </w:r>
-      <w:r>
-        <w:t>Como padrão, as citações devem aparecer em ordem alfabética.</w:t>
-      </w:r>
-    </w:p>
-    <w:p>
-      <w:pPr>
-        <w:pStyle w:val="Textodecomentrio"/>
-      </w:pPr>
-    </w:p>
-    <w:p>
-      <w:pPr>
-        <w:pStyle w:val="Textodecomentrio"/>
-      </w:pPr>
-      <w:r>
-        <w:t>Vide modelo disponibilizado.</w:t>
-      </w:r>
-    </w:p>
-  </w:comment>
-  <w:comment w:id="36" w:author="Alciomar Hollanda" w:date="2017-05-25T21:38:00Z" w:initials="AH">
-    <w:p>
-      <w:pPr>
-        <w:pStyle w:val="Textodecomentrio"/>
-      </w:pPr>
-      <w:r>
-        <w:rPr>
-          <w:rStyle w:val="Refdecomentrio"/>
-        </w:rPr>
-        <w:annotationRef/>
-      </w:r>
-      <w:r>
-        <w:t>A</w:t>
-      </w:r>
-      <w:r>
-        <w:t>lterado</w:t>
-      </w:r>
-      <w:r>
-        <w:br/>
-      </w:r>
-      <w:r>
-        <w:br/>
-        <w:t>Obrigado pela orientação.</w:t>
-      </w:r>
-    </w:p>
-  </w:comment>
-  <w:comment w:id="37" w:author="Lucas e Raquel" w:date="2017-05-28T17:50:00Z" w:initials="LeR">
-    <w:p>
-      <w:pPr>
-        <w:pStyle w:val="Textodecomentrio"/>
-      </w:pPr>
-      <w:r>
-        <w:rPr>
-          <w:rStyle w:val="Refdecomentrio"/>
-        </w:rPr>
-        <w:annotationRef/>
-      </w:r>
-      <w:r>
-        <w:t>Título escrito com inicial maiúscula e demais em minúsculo.</w:t>
-      </w:r>
-    </w:p>
-    <w:p>
-      <w:pPr>
-        <w:pStyle w:val="Textodecomentrio"/>
-      </w:pPr>
-    </w:p>
-    <w:p>
-      <w:pPr>
-        <w:pStyle w:val="Textodecomentrio"/>
-      </w:pPr>
-      <w:r>
-        <w:t>Esse padrão não se repete em todos os títulos do trabalho. Verificar.</w:t>
-      </w:r>
-    </w:p>
-  </w:comment>
-  <w:comment w:id="38" w:author="UNASP-HT - Alciomar Hollanda" w:date="2017-06-08T21:44:00Z" w:initials="U-AH">
-    <w:p>
-      <w:pPr>
-        <w:pStyle w:val="Textodecomentrio"/>
-      </w:pPr>
-      <w:r>
-        <w:rPr>
-          <w:rStyle w:val="Refdecomentrio"/>
-        </w:rPr>
-        <w:annotationRef/>
-      </w:r>
-      <w:r>
-        <w:t>Alterado.</w:t>
-      </w:r>
-    </w:p>
-  </w:comment>
-  <w:comment w:id="39" w:author="Lucas e Raquel" w:date="2017-05-28T17:43:00Z" w:initials="LeR">
     <w:p>
       <w:pPr>
         <w:pStyle w:val="Textodecomentrio"/>
@@ -8499,18 +8809,13 @@
   <w15:commentEx w15:paraId="2158D4A3" w15:done="1"/>
   <w15:commentEx w15:paraId="6A872C8F" w15:paraIdParent="2158D4A3" w15:done="1"/>
   <w15:commentEx w15:paraId="3F1EDA82" w15:done="0"/>
+  <w15:commentEx w15:paraId="69B61624" w15:paraIdParent="3F1EDA82" w15:done="0"/>
   <w15:commentEx w15:paraId="63FEFC8D" w15:done="0"/>
+  <w15:commentEx w15:paraId="6D078BD2" w15:paraIdParent="63FEFC8D" w15:done="0"/>
   <w15:commentEx w15:paraId="61AF34E1" w15:done="0"/>
   <w15:commentEx w15:paraId="6D243E76" w15:done="0"/>
   <w15:commentEx w15:paraId="37B9AD41" w15:done="0"/>
-  <w15:commentEx w15:paraId="6EE8BDA0" w15:done="0"/>
-  <w15:commentEx w15:paraId="0EBDE38E" w15:done="0"/>
-  <w15:commentEx w15:paraId="60EE185D" w15:done="0"/>
-  <w15:commentEx w15:paraId="4DCB6A30" w15:done="0"/>
-  <w15:commentEx w15:paraId="56ECF174" w15:done="0"/>
-  <w15:commentEx w15:paraId="38BD6CCB" w15:done="1"/>
-  <w15:commentEx w15:paraId="0B6B5881" w15:paraIdParent="38BD6CCB" w15:done="1"/>
-  <w15:commentEx w15:paraId="71674FC8" w15:done="0"/>
+  <w15:commentEx w15:paraId="5D952B30" w15:paraIdParent="37B9AD41" w15:done="0"/>
   <w15:commentEx w15:paraId="44E4560F" w15:done="0"/>
   <w15:commentEx w15:paraId="098BAA4E" w15:paraIdParent="44E4560F" w15:done="0"/>
   <w15:commentEx w15:paraId="55DF8CA7" w15:done="0"/>
@@ -10096,7 +10401,7 @@
 </file>
 
 <file path=customXml/itemProps1.xml><?xml version="1.0" encoding="utf-8"?>
-<ds:datastoreItem xmlns:ds="http://schemas.openxmlformats.org/officeDocument/2006/customXml" ds:itemID="{E3171EDE-1D09-4429-BF46-89935187D2A4}">
+<ds:datastoreItem xmlns:ds="http://schemas.openxmlformats.org/officeDocument/2006/customXml" ds:itemID="{1C57497E-8F7B-4DC3-BD9F-8B161F2C0EA4}">
   <ds:schemaRefs>
     <ds:schemaRef ds:uri="http://schemas.openxmlformats.org/officeDocument/2006/bibliography"/>
   </ds:schemaRefs>

</xml_diff>